<commit_message>
Added abstract, technical discussion
</commit_message>
<xml_diff>
--- a/Assign1/Assignment1_report.docx
+++ b/Assign1/Assignment1_report.docx
@@ -6,15 +6,15 @@
       <w:pPr>
         <w:rPr>
           <w:rFonts w:ascii="Times New Roman" w:hAnsi="Times New Roman" w:cs="Times New Roman"/>
-          <w:sz w:val="48"/>
-          <w:szCs w:val="48"/>
-        </w:rPr>
-      </w:pPr>
-      <w:r>
-        <w:rPr>
-          <w:rFonts w:ascii="Times New Roman" w:hAnsi="Times New Roman" w:cs="Times New Roman"/>
-          <w:sz w:val="48"/>
-          <w:szCs w:val="48"/>
+          <w:sz w:val="28"/>
+          <w:szCs w:val="28"/>
+        </w:rPr>
+      </w:pPr>
+      <w:r>
+        <w:rPr>
+          <w:rFonts w:ascii="Times New Roman" w:hAnsi="Times New Roman" w:cs="Times New Roman"/>
+          <w:sz w:val="28"/>
+          <w:szCs w:val="28"/>
         </w:rPr>
         <w:t>Digital Image Processing EECS 740</w:t>
       </w:r>
@@ -23,15 +23,15 @@
       <w:pPr>
         <w:rPr>
           <w:rFonts w:ascii="Times New Roman" w:hAnsi="Times New Roman" w:cs="Times New Roman"/>
-          <w:sz w:val="48"/>
-          <w:szCs w:val="48"/>
-        </w:rPr>
-      </w:pPr>
-      <w:r>
-        <w:rPr>
-          <w:rFonts w:ascii="Times New Roman" w:hAnsi="Times New Roman" w:cs="Times New Roman"/>
-          <w:sz w:val="48"/>
-          <w:szCs w:val="48"/>
+          <w:sz w:val="28"/>
+          <w:szCs w:val="28"/>
+        </w:rPr>
+      </w:pPr>
+      <w:r>
+        <w:rPr>
+          <w:rFonts w:ascii="Times New Roman" w:hAnsi="Times New Roman" w:cs="Times New Roman"/>
+          <w:sz w:val="28"/>
+          <w:szCs w:val="28"/>
         </w:rPr>
         <w:t>Assignment 1</w:t>
       </w:r>
@@ -40,24 +40,24 @@
       <w:pPr>
         <w:rPr>
           <w:rFonts w:ascii="Times New Roman" w:hAnsi="Times New Roman" w:cs="Times New Roman"/>
-          <w:sz w:val="48"/>
-          <w:szCs w:val="48"/>
-        </w:rPr>
-      </w:pPr>
-    </w:p>
-    <w:p>
-      <w:pPr>
-        <w:rPr>
-          <w:rFonts w:ascii="Times New Roman" w:hAnsi="Times New Roman" w:cs="Times New Roman"/>
-          <w:sz w:val="48"/>
-          <w:szCs w:val="48"/>
-        </w:rPr>
-      </w:pPr>
-      <w:r>
-        <w:rPr>
-          <w:rFonts w:ascii="Times New Roman" w:hAnsi="Times New Roman" w:cs="Times New Roman"/>
-          <w:sz w:val="48"/>
-          <w:szCs w:val="48"/>
+          <w:sz w:val="28"/>
+          <w:szCs w:val="28"/>
+        </w:rPr>
+      </w:pPr>
+    </w:p>
+    <w:p>
+      <w:pPr>
+        <w:rPr>
+          <w:rFonts w:ascii="Times New Roman" w:hAnsi="Times New Roman" w:cs="Times New Roman"/>
+          <w:sz w:val="28"/>
+          <w:szCs w:val="28"/>
+        </w:rPr>
+      </w:pPr>
+      <w:r>
+        <w:rPr>
+          <w:rFonts w:ascii="Times New Roman" w:hAnsi="Times New Roman" w:cs="Times New Roman"/>
+          <w:sz w:val="28"/>
+          <w:szCs w:val="28"/>
         </w:rPr>
         <w:t>Lohith Nanuvala</w:t>
       </w:r>
@@ -66,15 +66,15 @@
       <w:pPr>
         <w:rPr>
           <w:rFonts w:ascii="Times New Roman" w:hAnsi="Times New Roman" w:cs="Times New Roman"/>
-          <w:sz w:val="48"/>
-          <w:szCs w:val="48"/>
-        </w:rPr>
-      </w:pPr>
-      <w:r>
-        <w:rPr>
-          <w:rFonts w:ascii="Times New Roman" w:hAnsi="Times New Roman" w:cs="Times New Roman"/>
-          <w:sz w:val="48"/>
-          <w:szCs w:val="48"/>
+          <w:sz w:val="28"/>
+          <w:szCs w:val="28"/>
+        </w:rPr>
+      </w:pPr>
+      <w:r>
+        <w:rPr>
+          <w:rFonts w:ascii="Times New Roman" w:hAnsi="Times New Roman" w:cs="Times New Roman"/>
+          <w:sz w:val="28"/>
+          <w:szCs w:val="28"/>
         </w:rPr>
         <w:t>2790468</w:t>
       </w:r>
@@ -83,15 +83,15 @@
       <w:pPr>
         <w:rPr>
           <w:rFonts w:ascii="Times New Roman" w:hAnsi="Times New Roman" w:cs="Times New Roman"/>
-          <w:sz w:val="72"/>
-          <w:szCs w:val="72"/>
-        </w:rPr>
-      </w:pPr>
-      <w:r>
-        <w:rPr>
-          <w:rFonts w:ascii="Times New Roman" w:hAnsi="Times New Roman" w:cs="Times New Roman"/>
-          <w:sz w:val="72"/>
-          <w:szCs w:val="72"/>
+          <w:sz w:val="28"/>
+          <w:szCs w:val="28"/>
+        </w:rPr>
+      </w:pPr>
+      <w:r>
+        <w:rPr>
+          <w:rFonts w:ascii="Times New Roman" w:hAnsi="Times New Roman" w:cs="Times New Roman"/>
+          <w:sz w:val="28"/>
+          <w:szCs w:val="28"/>
         </w:rPr>
         <w:t xml:space="preserve"> </w:t>
       </w:r>
@@ -100,233 +100,545 @@
       <w:pPr>
         <w:rPr>
           <w:rFonts w:ascii="Times New Roman" w:hAnsi="Times New Roman" w:cs="Times New Roman"/>
-          <w:sz w:val="72"/>
-          <w:szCs w:val="72"/>
-        </w:rPr>
-      </w:pPr>
-    </w:p>
-    <w:p>
-      <w:pPr>
-        <w:rPr>
-          <w:rFonts w:ascii="Times New Roman" w:hAnsi="Times New Roman" w:cs="Times New Roman"/>
-          <w:sz w:val="72"/>
-          <w:szCs w:val="72"/>
-        </w:rPr>
-      </w:pPr>
-    </w:p>
-    <w:p>
-      <w:pPr>
-        <w:rPr>
-          <w:rFonts w:ascii="Times New Roman" w:hAnsi="Times New Roman" w:cs="Times New Roman"/>
-          <w:sz w:val="72"/>
-          <w:szCs w:val="72"/>
-        </w:rPr>
-      </w:pPr>
-    </w:p>
-    <w:p>
-      <w:pPr>
-        <w:rPr>
-          <w:rFonts w:ascii="Times New Roman" w:hAnsi="Times New Roman" w:cs="Times New Roman"/>
-          <w:sz w:val="72"/>
-          <w:szCs w:val="72"/>
-        </w:rPr>
-      </w:pPr>
-    </w:p>
-    <w:p>
-      <w:pPr>
-        <w:rPr>
-          <w:rFonts w:ascii="Times New Roman" w:hAnsi="Times New Roman" w:cs="Times New Roman"/>
-          <w:sz w:val="72"/>
-          <w:szCs w:val="72"/>
-        </w:rPr>
-      </w:pPr>
-    </w:p>
-    <w:p>
-      <w:pPr>
-        <w:rPr>
-          <w:rFonts w:ascii="Times New Roman" w:hAnsi="Times New Roman" w:cs="Times New Roman"/>
-          <w:sz w:val="72"/>
-          <w:szCs w:val="72"/>
-        </w:rPr>
-      </w:pPr>
-    </w:p>
-    <w:p>
-      <w:pPr>
-        <w:rPr>
-          <w:rFonts w:ascii="Times New Roman" w:hAnsi="Times New Roman" w:cs="Times New Roman"/>
-          <w:sz w:val="72"/>
-          <w:szCs w:val="72"/>
-        </w:rPr>
-      </w:pPr>
-    </w:p>
-    <w:p>
-      <w:pPr>
-        <w:rPr>
-          <w:rFonts w:ascii="Times New Roman" w:hAnsi="Times New Roman" w:cs="Times New Roman"/>
-          <w:sz w:val="72"/>
-          <w:szCs w:val="72"/>
-        </w:rPr>
-      </w:pPr>
-    </w:p>
-    <w:p>
-      <w:pPr>
-        <w:rPr>
-          <w:rFonts w:ascii="Times New Roman" w:hAnsi="Times New Roman" w:cs="Times New Roman"/>
-          <w:sz w:val="36"/>
-          <w:szCs w:val="36"/>
-        </w:rPr>
-      </w:pPr>
-    </w:p>
-    <w:p>
-      <w:pPr>
-        <w:rPr>
-          <w:rFonts w:ascii="Times New Roman" w:hAnsi="Times New Roman" w:cs="Times New Roman"/>
-          <w:sz w:val="36"/>
-          <w:szCs w:val="36"/>
-        </w:rPr>
-      </w:pPr>
-      <w:r>
-        <w:rPr>
-          <w:rFonts w:ascii="Times New Roman" w:hAnsi="Times New Roman" w:cs="Times New Roman"/>
-          <w:sz w:val="36"/>
-          <w:szCs w:val="36"/>
+          <w:sz w:val="28"/>
+          <w:szCs w:val="28"/>
+        </w:rPr>
+      </w:pPr>
+    </w:p>
+    <w:p>
+      <w:pPr>
+        <w:rPr>
+          <w:rFonts w:ascii="Times New Roman" w:hAnsi="Times New Roman" w:cs="Times New Roman"/>
+          <w:sz w:val="28"/>
+          <w:szCs w:val="28"/>
+        </w:rPr>
+      </w:pPr>
+    </w:p>
+    <w:p>
+      <w:pPr>
+        <w:rPr>
+          <w:rFonts w:ascii="Times New Roman" w:hAnsi="Times New Roman" w:cs="Times New Roman"/>
+          <w:sz w:val="28"/>
+          <w:szCs w:val="28"/>
+        </w:rPr>
+      </w:pPr>
+    </w:p>
+    <w:p>
+      <w:pPr>
+        <w:rPr>
+          <w:rFonts w:ascii="Times New Roman" w:hAnsi="Times New Roman" w:cs="Times New Roman"/>
+          <w:sz w:val="28"/>
+          <w:szCs w:val="28"/>
+        </w:rPr>
+      </w:pPr>
+    </w:p>
+    <w:p>
+      <w:pPr>
+        <w:rPr>
+          <w:rFonts w:ascii="Times New Roman" w:hAnsi="Times New Roman" w:cs="Times New Roman"/>
+          <w:sz w:val="28"/>
+          <w:szCs w:val="28"/>
+        </w:rPr>
+      </w:pPr>
+    </w:p>
+    <w:p>
+      <w:pPr>
+        <w:rPr>
+          <w:rFonts w:ascii="Times New Roman" w:hAnsi="Times New Roman" w:cs="Times New Roman"/>
+          <w:sz w:val="28"/>
+          <w:szCs w:val="28"/>
+        </w:rPr>
+      </w:pPr>
+    </w:p>
+    <w:p>
+      <w:pPr>
+        <w:rPr>
+          <w:rFonts w:ascii="Times New Roman" w:hAnsi="Times New Roman" w:cs="Times New Roman"/>
+          <w:sz w:val="28"/>
+          <w:szCs w:val="28"/>
+        </w:rPr>
+      </w:pPr>
+    </w:p>
+    <w:p>
+      <w:pPr>
+        <w:rPr>
+          <w:rFonts w:ascii="Times New Roman" w:hAnsi="Times New Roman" w:cs="Times New Roman"/>
+          <w:sz w:val="28"/>
+          <w:szCs w:val="28"/>
+        </w:rPr>
+      </w:pPr>
+    </w:p>
+    <w:p>
+      <w:pPr>
+        <w:rPr>
+          <w:rFonts w:ascii="Times New Roman" w:hAnsi="Times New Roman" w:cs="Times New Roman"/>
+          <w:sz w:val="28"/>
+          <w:szCs w:val="28"/>
+        </w:rPr>
+      </w:pPr>
+    </w:p>
+    <w:p>
+      <w:pPr>
+        <w:rPr>
+          <w:rFonts w:ascii="Times New Roman" w:hAnsi="Times New Roman" w:cs="Times New Roman"/>
+          <w:sz w:val="28"/>
+          <w:szCs w:val="28"/>
+        </w:rPr>
+      </w:pPr>
+      <w:r>
+        <w:rPr>
+          <w:rFonts w:ascii="Times New Roman" w:hAnsi="Times New Roman" w:cs="Times New Roman"/>
+          <w:sz w:val="28"/>
+          <w:szCs w:val="28"/>
+        </w:rPr>
+        <w:t xml:space="preserve">Abstract: </w:t>
+      </w:r>
+    </w:p>
+    <w:p>
+      <w:pPr>
+        <w:rPr>
+          <w:rFonts w:ascii="Times New Roman" w:hAnsi="Times New Roman" w:cs="Times New Roman"/>
+          <w:sz w:val="28"/>
+          <w:szCs w:val="28"/>
+        </w:rPr>
+      </w:pPr>
+      <w:r>
+        <w:rPr>
+          <w:rFonts w:ascii="Times New Roman" w:hAnsi="Times New Roman" w:cs="Times New Roman"/>
+          <w:sz w:val="28"/>
+          <w:szCs w:val="28"/>
+        </w:rPr>
+        <w:t xml:space="preserve">     This assignment is meant to get familiar with programming for image processing. Fundamentals like image filtering and enhancement algorithms were emphasized. Power law transformation, Histogram equalization, Gaussian noise and its removal, Laplacian enhancement technique are some of the concepts demonstrated. I have considered two images, one with underexposure and other with overexpose. The transformations discussed above have been applied on these images and results analysed. </w:t>
+      </w:r>
+    </w:p>
+    <w:p>
+      <w:pPr>
+        <w:rPr>
+          <w:rFonts w:ascii="Times New Roman" w:hAnsi="Times New Roman" w:cs="Times New Roman"/>
+          <w:sz w:val="28"/>
+          <w:szCs w:val="28"/>
+        </w:rPr>
+      </w:pPr>
+    </w:p>
+    <w:p>
+      <w:pPr>
+        <w:rPr>
+          <w:rFonts w:ascii="Times New Roman" w:hAnsi="Times New Roman" w:cs="Times New Roman"/>
+          <w:b/>
+          <w:sz w:val="28"/>
+          <w:szCs w:val="28"/>
+        </w:rPr>
+      </w:pPr>
+      <w:r>
+        <w:rPr>
+          <w:rFonts w:ascii="Times New Roman" w:hAnsi="Times New Roman" w:cs="Times New Roman"/>
+          <w:b/>
+          <w:sz w:val="28"/>
+          <w:szCs w:val="28"/>
+        </w:rPr>
+        <w:t xml:space="preserve">Power law transformation: </w:t>
+      </w:r>
+    </w:p>
+    <w:p>
+      <w:pPr>
+        <w:pStyle w:val="ListParagraph"/>
+        <w:numPr>
+          <w:ilvl w:val="0"/>
+          <w:numId w:val="1"/>
+        </w:numPr>
+        <w:rPr>
+          <w:rFonts w:ascii="Times New Roman" w:hAnsi="Times New Roman" w:cs="Times New Roman"/>
+          <w:sz w:val="28"/>
+          <w:szCs w:val="28"/>
+        </w:rPr>
+      </w:pPr>
+      <w:r>
+        <w:rPr>
+          <w:rFonts w:ascii="Times New Roman" w:hAnsi="Times New Roman" w:cs="Times New Roman"/>
+          <w:sz w:val="28"/>
+          <w:szCs w:val="28"/>
+        </w:rPr>
+        <w:t>Power law transformation is one of the intensity transformation techniques.</w:t>
+      </w:r>
+    </w:p>
+    <w:p>
+      <w:pPr>
+        <w:pStyle w:val="ListParagraph"/>
+        <w:numPr>
+          <w:ilvl w:val="0"/>
+          <w:numId w:val="1"/>
+        </w:numPr>
+        <w:rPr>
+          <w:rFonts w:ascii="Times New Roman" w:hAnsi="Times New Roman" w:cs="Times New Roman"/>
+          <w:sz w:val="28"/>
+          <w:szCs w:val="28"/>
+        </w:rPr>
+      </w:pPr>
+      <w:r>
+        <w:rPr>
+          <w:rFonts w:ascii="Times New Roman" w:hAnsi="Times New Roman" w:cs="Times New Roman"/>
+          <w:sz w:val="28"/>
+          <w:szCs w:val="28"/>
+        </w:rPr>
+        <w:t>The transformation is given by the equation s=</w:t>
+      </w:r>
+      <w:proofErr w:type="spellStart"/>
+      <w:r>
+        <w:rPr>
+          <w:rFonts w:ascii="Times New Roman" w:hAnsi="Times New Roman" w:cs="Times New Roman"/>
+          <w:sz w:val="28"/>
+          <w:szCs w:val="28"/>
+        </w:rPr>
+        <w:t>cr</w:t>
+      </w:r>
+      <w:proofErr w:type="spellEnd"/>
+      <w:r>
+        <w:rPr>
+          <w:rFonts w:ascii="Cambria Math" w:hAnsi="Cambria Math" w:cs="Times New Roman"/>
+          <w:sz w:val="28"/>
+          <w:szCs w:val="28"/>
+        </w:rPr>
+        <w:t>ᵞ</w:t>
+      </w:r>
+      <w:r>
+        <w:rPr>
+          <w:rFonts w:ascii="Cambria Math" w:hAnsi="Cambria Math" w:cs="Times New Roman"/>
+          <w:sz w:val="28"/>
+          <w:szCs w:val="28"/>
+        </w:rPr>
+        <w:t xml:space="preserve"> where r is the intensity of the input image, </w:t>
+      </w:r>
+      <w:r>
+        <w:rPr>
+          <w:rFonts w:ascii="Cambria Math" w:hAnsi="Cambria Math" w:cs="Times New Roman"/>
+          <w:sz w:val="28"/>
+          <w:szCs w:val="28"/>
+        </w:rPr>
+        <w:t>ᵞ</w:t>
+      </w:r>
+      <w:r>
+        <w:rPr>
+          <w:rFonts w:ascii="Cambria Math" w:hAnsi="Cambria Math" w:cs="Times New Roman"/>
+          <w:sz w:val="28"/>
+          <w:szCs w:val="28"/>
+        </w:rPr>
+        <w:t xml:space="preserve"> is the power of the transform, c is a constant, s is the intensity of the output image.</w:t>
+      </w:r>
+    </w:p>
+    <w:p>
+      <w:pPr>
+        <w:pStyle w:val="ListParagraph"/>
+        <w:numPr>
+          <w:ilvl w:val="0"/>
+          <w:numId w:val="1"/>
+        </w:numPr>
+        <w:rPr>
+          <w:rFonts w:ascii="Times New Roman" w:hAnsi="Times New Roman" w:cs="Times New Roman"/>
+          <w:sz w:val="28"/>
+          <w:szCs w:val="28"/>
+        </w:rPr>
+      </w:pPr>
+      <w:r>
+        <w:rPr>
+          <w:rFonts w:ascii="Cambria Math" w:hAnsi="Cambria Math" w:cs="Times New Roman"/>
+          <w:sz w:val="28"/>
+          <w:szCs w:val="28"/>
         </w:rPr>
         <w:lastRenderedPageBreak/>
-        <w:t xml:space="preserve">Abstract: </w:t>
-      </w:r>
-    </w:p>
-    <w:p>
-      <w:pPr>
-        <w:rPr>
-          <w:rFonts w:ascii="Times New Roman" w:hAnsi="Times New Roman" w:cs="Times New Roman"/>
-          <w:sz w:val="36"/>
-          <w:szCs w:val="36"/>
-        </w:rPr>
-      </w:pPr>
-    </w:p>
-    <w:p>
-      <w:pPr>
-        <w:rPr>
-          <w:rFonts w:ascii="Times New Roman" w:hAnsi="Times New Roman" w:cs="Times New Roman"/>
-          <w:sz w:val="36"/>
-          <w:szCs w:val="36"/>
-        </w:rPr>
-      </w:pPr>
-    </w:p>
-    <w:p>
-      <w:pPr>
-        <w:rPr>
-          <w:rFonts w:ascii="Times New Roman" w:hAnsi="Times New Roman" w:cs="Times New Roman"/>
-          <w:sz w:val="36"/>
-          <w:szCs w:val="36"/>
-        </w:rPr>
-      </w:pPr>
-    </w:p>
-    <w:p>
-      <w:pPr>
-        <w:rPr>
-          <w:rFonts w:ascii="Times New Roman" w:hAnsi="Times New Roman" w:cs="Times New Roman"/>
-          <w:sz w:val="36"/>
-          <w:szCs w:val="36"/>
-        </w:rPr>
-      </w:pPr>
-    </w:p>
-    <w:p>
-      <w:pPr>
-        <w:rPr>
-          <w:rFonts w:ascii="Times New Roman" w:hAnsi="Times New Roman" w:cs="Times New Roman"/>
-          <w:sz w:val="36"/>
-          <w:szCs w:val="36"/>
-        </w:rPr>
-      </w:pPr>
-    </w:p>
-    <w:p>
-      <w:pPr>
-        <w:rPr>
-          <w:rFonts w:ascii="Times New Roman" w:hAnsi="Times New Roman" w:cs="Times New Roman"/>
-          <w:sz w:val="36"/>
-          <w:szCs w:val="36"/>
-        </w:rPr>
-      </w:pPr>
-    </w:p>
-    <w:p>
-      <w:pPr>
-        <w:rPr>
-          <w:rFonts w:ascii="Times New Roman" w:hAnsi="Times New Roman" w:cs="Times New Roman"/>
-          <w:sz w:val="36"/>
-          <w:szCs w:val="36"/>
-        </w:rPr>
-      </w:pPr>
-    </w:p>
-    <w:p>
-      <w:pPr>
-        <w:rPr>
-          <w:rFonts w:ascii="Times New Roman" w:hAnsi="Times New Roman" w:cs="Times New Roman"/>
-          <w:sz w:val="36"/>
-          <w:szCs w:val="36"/>
-        </w:rPr>
-      </w:pPr>
-    </w:p>
-    <w:p>
-      <w:pPr>
-        <w:rPr>
-          <w:rFonts w:ascii="Times New Roman" w:hAnsi="Times New Roman" w:cs="Times New Roman"/>
-          <w:sz w:val="36"/>
-          <w:szCs w:val="36"/>
-        </w:rPr>
-      </w:pPr>
-    </w:p>
-    <w:p>
-      <w:pPr>
-        <w:rPr>
-          <w:rFonts w:ascii="Times New Roman" w:hAnsi="Times New Roman" w:cs="Times New Roman"/>
-          <w:sz w:val="36"/>
-          <w:szCs w:val="36"/>
-        </w:rPr>
-      </w:pPr>
-    </w:p>
-    <w:p>
-      <w:pPr>
-        <w:rPr>
-          <w:rFonts w:ascii="Times New Roman" w:hAnsi="Times New Roman" w:cs="Times New Roman"/>
-          <w:sz w:val="36"/>
-          <w:szCs w:val="36"/>
-        </w:rPr>
-      </w:pPr>
-    </w:p>
-    <w:p>
-      <w:pPr>
-        <w:rPr>
-          <w:rFonts w:ascii="Times New Roman" w:hAnsi="Times New Roman" w:cs="Times New Roman"/>
-          <w:sz w:val="36"/>
-          <w:szCs w:val="36"/>
-        </w:rPr>
-      </w:pPr>
-    </w:p>
-    <w:p>
-      <w:pPr>
-        <w:rPr>
-          <w:rFonts w:ascii="Times New Roman" w:hAnsi="Times New Roman" w:cs="Times New Roman"/>
-          <w:sz w:val="36"/>
-          <w:szCs w:val="36"/>
-        </w:rPr>
-      </w:pPr>
-    </w:p>
-    <w:p>
-      <w:pPr>
-        <w:rPr>
-          <w:rFonts w:ascii="Times New Roman" w:hAnsi="Times New Roman" w:cs="Times New Roman"/>
-          <w:sz w:val="28"/>
-          <w:szCs w:val="28"/>
-        </w:rPr>
-      </w:pPr>
-      <w:r>
-        <w:rPr>
-          <w:rFonts w:ascii="Times New Roman" w:hAnsi="Times New Roman" w:cs="Times New Roman"/>
-          <w:sz w:val="28"/>
-          <w:szCs w:val="28"/>
-        </w:rPr>
-        <w:t>Problem 1:</w:t>
+        <w:t xml:space="preserve">When </w:t>
+      </w:r>
+      <w:r>
+        <w:rPr>
+          <w:rFonts w:ascii="Cambria Math" w:hAnsi="Cambria Math" w:cs="Times New Roman"/>
+          <w:sz w:val="28"/>
+          <w:szCs w:val="28"/>
+        </w:rPr>
+        <w:t>ᵞ</w:t>
+      </w:r>
+      <w:r>
+        <w:rPr>
+          <w:rFonts w:ascii="Cambria Math" w:hAnsi="Cambria Math" w:cs="Times New Roman"/>
+          <w:sz w:val="28"/>
+          <w:szCs w:val="28"/>
+        </w:rPr>
+        <w:t xml:space="preserve"> value is larger, the lower intensities are stretched and </w:t>
+      </w:r>
+      <w:r>
+        <w:rPr>
+          <w:rFonts w:ascii="Cambria Math" w:hAnsi="Cambria Math" w:cs="Times New Roman"/>
+          <w:sz w:val="28"/>
+          <w:szCs w:val="28"/>
+        </w:rPr>
+        <w:t>vice versa</w:t>
+      </w:r>
+      <w:r>
+        <w:rPr>
+          <w:rFonts w:ascii="Cambria Math" w:hAnsi="Cambria Math" w:cs="Times New Roman"/>
+          <w:sz w:val="28"/>
+          <w:szCs w:val="28"/>
+        </w:rPr>
+        <w:t xml:space="preserve">. </w:t>
+      </w:r>
+    </w:p>
+    <w:p>
+      <w:pPr>
+        <w:pStyle w:val="ListParagraph"/>
+        <w:numPr>
+          <w:ilvl w:val="0"/>
+          <w:numId w:val="1"/>
+        </w:numPr>
+        <w:rPr>
+          <w:rFonts w:ascii="Times New Roman" w:hAnsi="Times New Roman" w:cs="Times New Roman"/>
+          <w:sz w:val="28"/>
+          <w:szCs w:val="28"/>
+        </w:rPr>
+      </w:pPr>
+      <w:r>
+        <w:rPr>
+          <w:rFonts w:ascii="Cambria Math" w:hAnsi="Cambria Math" w:cs="Times New Roman"/>
+          <w:sz w:val="28"/>
+          <w:szCs w:val="28"/>
+        </w:rPr>
+        <w:t>Power law transform is mainly used for contrast enhancement.</w:t>
+      </w:r>
+    </w:p>
+    <w:p>
+      <w:pPr>
+        <w:pStyle w:val="ListParagraph"/>
+        <w:rPr>
+          <w:rFonts w:ascii="Cambria Math" w:hAnsi="Cambria Math" w:cs="Times New Roman"/>
+          <w:sz w:val="28"/>
+          <w:szCs w:val="28"/>
+        </w:rPr>
+      </w:pPr>
+    </w:p>
+    <w:p>
+      <w:pPr>
+        <w:pStyle w:val="ListParagraph"/>
+        <w:rPr>
+          <w:rFonts w:ascii="Cambria Math" w:hAnsi="Cambria Math" w:cs="Times New Roman"/>
+          <w:sz w:val="28"/>
+          <w:szCs w:val="28"/>
+        </w:rPr>
+      </w:pPr>
+    </w:p>
+    <w:p>
+      <w:pPr>
+        <w:pStyle w:val="ListParagraph"/>
+        <w:ind w:left="0"/>
+        <w:rPr>
+          <w:rFonts w:ascii="Cambria Math" w:hAnsi="Cambria Math" w:cs="Times New Roman"/>
+          <w:b/>
+          <w:sz w:val="28"/>
+          <w:szCs w:val="28"/>
+        </w:rPr>
+      </w:pPr>
+      <w:r>
+        <w:rPr>
+          <w:rFonts w:ascii="Cambria Math" w:hAnsi="Cambria Math" w:cs="Times New Roman"/>
+          <w:b/>
+          <w:sz w:val="28"/>
+          <w:szCs w:val="28"/>
+        </w:rPr>
+        <w:t>Histogram:</w:t>
+      </w:r>
+    </w:p>
+    <w:p>
+      <w:pPr>
+        <w:pStyle w:val="ListParagraph"/>
+        <w:numPr>
+          <w:ilvl w:val="0"/>
+          <w:numId w:val="2"/>
+        </w:numPr>
+        <w:rPr>
+          <w:rFonts w:ascii="Times New Roman" w:hAnsi="Times New Roman" w:cs="Times New Roman"/>
+          <w:sz w:val="28"/>
+          <w:szCs w:val="28"/>
+        </w:rPr>
+      </w:pPr>
+      <w:r>
+        <w:rPr>
+          <w:rFonts w:ascii="Times New Roman" w:hAnsi="Times New Roman" w:cs="Times New Roman"/>
+          <w:sz w:val="28"/>
+          <w:szCs w:val="28"/>
+        </w:rPr>
+        <w:t>Histogram of an image gives the distribution of # of times an intensity occurs.</w:t>
+      </w:r>
+    </w:p>
+    <w:p>
+      <w:pPr>
+        <w:pStyle w:val="ListParagraph"/>
+        <w:numPr>
+          <w:ilvl w:val="0"/>
+          <w:numId w:val="2"/>
+        </w:numPr>
+        <w:rPr>
+          <w:rFonts w:ascii="Times New Roman" w:hAnsi="Times New Roman" w:cs="Times New Roman"/>
+          <w:sz w:val="28"/>
+          <w:szCs w:val="28"/>
+        </w:rPr>
+      </w:pPr>
+      <w:r>
+        <w:rPr>
+          <w:rFonts w:ascii="Times New Roman" w:hAnsi="Times New Roman" w:cs="Times New Roman"/>
+          <w:sz w:val="28"/>
+          <w:szCs w:val="28"/>
+        </w:rPr>
+        <w:t>Histogram can be useful to understand the over and under exposure in the image, the brightness, contrast and dynamic range.</w:t>
+      </w:r>
+    </w:p>
+    <w:p>
+      <w:pPr>
+        <w:pStyle w:val="ListParagraph"/>
+        <w:numPr>
+          <w:ilvl w:val="0"/>
+          <w:numId w:val="2"/>
+        </w:numPr>
+        <w:rPr>
+          <w:rFonts w:ascii="Times New Roman" w:hAnsi="Times New Roman" w:cs="Times New Roman"/>
+          <w:sz w:val="28"/>
+          <w:szCs w:val="28"/>
+        </w:rPr>
+      </w:pPr>
+      <w:r>
+        <w:rPr>
+          <w:rFonts w:ascii="Times New Roman" w:hAnsi="Times New Roman" w:cs="Times New Roman"/>
+          <w:sz w:val="28"/>
+          <w:szCs w:val="28"/>
+        </w:rPr>
+        <w:t>Histogram only provides statistical information, it does not give any information about the spatial distribution of intensities, and thus we cannot use histogram to reconstruct an image.</w:t>
+      </w:r>
+    </w:p>
+    <w:p>
+      <w:pPr>
+        <w:pStyle w:val="ListParagraph"/>
+        <w:numPr>
+          <w:ilvl w:val="0"/>
+          <w:numId w:val="2"/>
+        </w:numPr>
+        <w:rPr>
+          <w:rFonts w:ascii="Times New Roman" w:hAnsi="Times New Roman" w:cs="Times New Roman"/>
+          <w:sz w:val="28"/>
+          <w:szCs w:val="28"/>
+        </w:rPr>
+      </w:pPr>
+      <w:r>
+        <w:rPr>
+          <w:rFonts w:ascii="Times New Roman" w:hAnsi="Times New Roman" w:cs="Times New Roman"/>
+          <w:sz w:val="28"/>
+          <w:szCs w:val="28"/>
+        </w:rPr>
+        <w:t>Matlab</w:t>
+      </w:r>
+      <w:r>
+        <w:rPr>
+          <w:rFonts w:ascii="Times New Roman" w:hAnsi="Times New Roman" w:cs="Times New Roman"/>
+          <w:sz w:val="28"/>
+          <w:szCs w:val="28"/>
+        </w:rPr>
+        <w:t xml:space="preserve"> syntax: imhist(I), I is the input image.</w:t>
+      </w:r>
+    </w:p>
+    <w:p>
+      <w:pPr>
+        <w:rPr>
+          <w:rFonts w:ascii="Times New Roman" w:hAnsi="Times New Roman" w:cs="Times New Roman"/>
+          <w:b/>
+          <w:sz w:val="28"/>
+          <w:szCs w:val="28"/>
+        </w:rPr>
+      </w:pPr>
+      <w:r>
+        <w:rPr>
+          <w:rFonts w:ascii="Times New Roman" w:hAnsi="Times New Roman" w:cs="Times New Roman"/>
+          <w:b/>
+          <w:sz w:val="28"/>
+          <w:szCs w:val="28"/>
+        </w:rPr>
+        <w:t>Histogram Equalization:</w:t>
+      </w:r>
+    </w:p>
+    <w:p>
+      <w:pPr>
+        <w:pStyle w:val="ListParagraph"/>
+        <w:numPr>
+          <w:ilvl w:val="0"/>
+          <w:numId w:val="3"/>
+        </w:numPr>
+        <w:rPr>
+          <w:rFonts w:ascii="Times New Roman" w:hAnsi="Times New Roman" w:cs="Times New Roman"/>
+          <w:sz w:val="28"/>
+          <w:szCs w:val="28"/>
+        </w:rPr>
+      </w:pPr>
+      <w:r>
+        <w:rPr>
+          <w:rFonts w:ascii="Times New Roman" w:hAnsi="Times New Roman" w:cs="Times New Roman"/>
+          <w:bCs/>
+          <w:sz w:val="28"/>
+          <w:szCs w:val="28"/>
+        </w:rPr>
+        <w:t>Histogram equalization</w:t>
+      </w:r>
+      <w:r>
+        <w:rPr>
+          <w:rFonts w:ascii="Times New Roman" w:hAnsi="Times New Roman" w:cs="Times New Roman"/>
+          <w:sz w:val="28"/>
+          <w:szCs w:val="28"/>
+        </w:rPr>
+        <w:t xml:space="preserve"> is the</w:t>
+      </w:r>
+      <w:r>
+        <w:rPr>
+          <w:rFonts w:ascii="Times New Roman" w:hAnsi="Times New Roman" w:cs="Times New Roman"/>
+          <w:sz w:val="28"/>
+          <w:szCs w:val="28"/>
+        </w:rPr>
+        <w:t xml:space="preserve"> method of contrast adjustment using the image's histogram.</w:t>
+      </w:r>
+    </w:p>
+    <w:p>
+      <w:pPr>
+        <w:pStyle w:val="ListParagraph"/>
+        <w:numPr>
+          <w:ilvl w:val="0"/>
+          <w:numId w:val="3"/>
+        </w:numPr>
+        <w:rPr>
+          <w:rFonts w:ascii="Times New Roman" w:hAnsi="Times New Roman" w:cs="Times New Roman"/>
+          <w:sz w:val="28"/>
+          <w:szCs w:val="28"/>
+        </w:rPr>
+      </w:pPr>
+      <w:r>
+        <w:rPr>
+          <w:rFonts w:ascii="Times New Roman" w:hAnsi="Times New Roman" w:cs="Times New Roman"/>
+          <w:sz w:val="28"/>
+          <w:szCs w:val="28"/>
+        </w:rPr>
+        <w:t>We use a monotonic function to transform the input intensities into the output intensities which will be evenly distributed.</w:t>
+      </w:r>
+    </w:p>
+    <w:p>
+      <w:pPr>
+        <w:pStyle w:val="ListParagraph"/>
+        <w:numPr>
+          <w:ilvl w:val="0"/>
+          <w:numId w:val="3"/>
+        </w:numPr>
+        <w:rPr>
+          <w:rFonts w:ascii="Times New Roman" w:hAnsi="Times New Roman" w:cs="Times New Roman"/>
+          <w:sz w:val="28"/>
+          <w:szCs w:val="28"/>
+        </w:rPr>
+      </w:pPr>
+      <w:r>
+        <w:rPr>
+          <w:rFonts w:ascii="Times New Roman" w:hAnsi="Times New Roman" w:cs="Times New Roman"/>
+          <w:sz w:val="28"/>
+          <w:szCs w:val="28"/>
+        </w:rPr>
+        <w:t>Matlab syntax: histeq(I,</w:t>
       </w:r>
       <w:r>
         <w:rPr>
@@ -342,8 +654,594 @@
           <w:sz w:val="28"/>
           <w:szCs w:val="28"/>
         </w:rPr>
-        <w:t>Perform a power-law transformation on the images with r=0.3 and r=3. Show the results and analyse the results.</w:t>
-      </w:r>
+        <w:t>N), Where I is the input image, N is the maximum intensity value.</w:t>
+      </w:r>
+    </w:p>
+    <w:p>
+      <w:pPr>
+        <w:rPr>
+          <w:rFonts w:ascii="Times New Roman" w:hAnsi="Times New Roman" w:cs="Times New Roman"/>
+          <w:sz w:val="28"/>
+          <w:szCs w:val="28"/>
+        </w:rPr>
+      </w:pPr>
+    </w:p>
+    <w:p>
+      <w:pPr>
+        <w:rPr>
+          <w:rFonts w:ascii="Times New Roman" w:hAnsi="Times New Roman" w:cs="Times New Roman"/>
+          <w:b/>
+          <w:sz w:val="28"/>
+          <w:szCs w:val="28"/>
+        </w:rPr>
+      </w:pPr>
+      <w:r>
+        <w:rPr>
+          <w:rFonts w:ascii="Times New Roman" w:hAnsi="Times New Roman" w:cs="Times New Roman"/>
+          <w:b/>
+          <w:sz w:val="28"/>
+          <w:szCs w:val="28"/>
+        </w:rPr>
+        <w:t>Gaussian Noise:</w:t>
+      </w:r>
+    </w:p>
+    <w:p>
+      <w:pPr>
+        <w:pStyle w:val="ListParagraph"/>
+        <w:numPr>
+          <w:ilvl w:val="0"/>
+          <w:numId w:val="4"/>
+        </w:numPr>
+        <w:rPr>
+          <w:rFonts w:ascii="Times New Roman" w:hAnsi="Times New Roman" w:cs="Times New Roman"/>
+          <w:sz w:val="28"/>
+          <w:szCs w:val="28"/>
+        </w:rPr>
+      </w:pPr>
+      <w:r>
+        <w:rPr>
+          <w:rFonts w:ascii="Times New Roman" w:hAnsi="Times New Roman" w:cs="Times New Roman"/>
+          <w:bCs/>
+          <w:sz w:val="28"/>
+          <w:szCs w:val="28"/>
+        </w:rPr>
+        <w:t>Gaussian noise</w:t>
+      </w:r>
+      <w:r>
+        <w:rPr>
+          <w:rFonts w:ascii="Times New Roman" w:hAnsi="Times New Roman" w:cs="Times New Roman"/>
+          <w:sz w:val="28"/>
+          <w:szCs w:val="28"/>
+        </w:rPr>
+        <w:t xml:space="preserve"> is</w:t>
+      </w:r>
+      <w:r>
+        <w:rPr>
+          <w:rFonts w:ascii="Times New Roman" w:hAnsi="Times New Roman" w:cs="Times New Roman"/>
+          <w:b/>
+          <w:sz w:val="28"/>
+          <w:szCs w:val="28"/>
+        </w:rPr>
+        <w:t xml:space="preserve"> </w:t>
+      </w:r>
+      <w:r>
+        <w:rPr>
+          <w:rFonts w:ascii="Times New Roman" w:hAnsi="Times New Roman" w:cs="Times New Roman"/>
+          <w:sz w:val="28"/>
+          <w:szCs w:val="28"/>
+        </w:rPr>
+        <w:t>statistical noise having a probability density function (PDF) equal to that of the normal distribution</w:t>
+      </w:r>
+      <w:r>
+        <w:rPr>
+          <w:rFonts w:ascii="Times New Roman" w:hAnsi="Times New Roman" w:cs="Times New Roman"/>
+          <w:sz w:val="28"/>
+          <w:szCs w:val="28"/>
+        </w:rPr>
+        <w:t>.</w:t>
+      </w:r>
+    </w:p>
+    <w:p>
+      <w:pPr>
+        <w:pStyle w:val="ListParagraph"/>
+        <w:numPr>
+          <w:ilvl w:val="0"/>
+          <w:numId w:val="4"/>
+        </w:numPr>
+        <w:rPr>
+          <w:rFonts w:ascii="Times New Roman" w:hAnsi="Times New Roman" w:cs="Times New Roman"/>
+          <w:sz w:val="28"/>
+          <w:szCs w:val="28"/>
+        </w:rPr>
+      </w:pPr>
+      <w:r>
+        <w:rPr>
+          <w:rFonts w:ascii="Times New Roman" w:hAnsi="Times New Roman" w:cs="Times New Roman"/>
+          <w:sz w:val="28"/>
+          <w:szCs w:val="28"/>
+        </w:rPr>
+        <w:t>Principal sources of Gaussian noise in digital images arise during acquisition e.g. sensor noise caused by poor illumination and/or high temperature, and/or transmission e.g. electronic circuit noise</w:t>
+      </w:r>
+      <w:r>
+        <w:rPr>
+          <w:rFonts w:ascii="Times New Roman" w:hAnsi="Times New Roman" w:cs="Times New Roman"/>
+          <w:sz w:val="28"/>
+          <w:szCs w:val="28"/>
+        </w:rPr>
+        <w:t>.</w:t>
+      </w:r>
+    </w:p>
+    <w:p>
+      <w:pPr>
+        <w:pStyle w:val="ListParagraph"/>
+        <w:numPr>
+          <w:ilvl w:val="0"/>
+          <w:numId w:val="4"/>
+        </w:numPr>
+        <w:rPr>
+          <w:rFonts w:ascii="Times New Roman" w:hAnsi="Times New Roman" w:cs="Times New Roman"/>
+          <w:sz w:val="28"/>
+          <w:szCs w:val="28"/>
+        </w:rPr>
+      </w:pPr>
+      <w:r>
+        <w:rPr>
+          <w:rFonts w:ascii="Times New Roman" w:hAnsi="Times New Roman" w:cs="Times New Roman"/>
+          <w:sz w:val="28"/>
+          <w:szCs w:val="28"/>
+        </w:rPr>
+        <w:t>Gaussian noise can be reduced using a spatial filter, though when smoothing an image, an undesirable outcome may result in the blurring of fine-scaled image edges</w:t>
+      </w:r>
+      <w:r>
+        <w:rPr>
+          <w:rFonts w:ascii="Times New Roman" w:hAnsi="Times New Roman" w:cs="Times New Roman"/>
+          <w:sz w:val="28"/>
+          <w:szCs w:val="28"/>
+        </w:rPr>
+        <w:t>.</w:t>
+      </w:r>
+    </w:p>
+    <w:p>
+      <w:pPr>
+        <w:rPr>
+          <w:rFonts w:ascii="Times New Roman" w:hAnsi="Times New Roman" w:cs="Times New Roman"/>
+          <w:sz w:val="28"/>
+          <w:szCs w:val="28"/>
+        </w:rPr>
+      </w:pPr>
+      <w:r>
+        <w:rPr>
+          <w:rFonts w:ascii="Times New Roman" w:hAnsi="Times New Roman" w:cs="Times New Roman"/>
+          <w:sz w:val="28"/>
+          <w:szCs w:val="28"/>
+        </w:rPr>
+        <w:t>Filtering using average filter is obtained by convolving filter with the image.</w:t>
+      </w:r>
+    </w:p>
+    <w:p>
+      <w:pPr>
+        <w:rPr>
+          <w:rFonts w:ascii="Times New Roman" w:hAnsi="Times New Roman" w:cs="Times New Roman"/>
+          <w:sz w:val="28"/>
+          <w:szCs w:val="28"/>
+        </w:rPr>
+      </w:pPr>
+      <w:r>
+        <w:rPr>
+          <w:rFonts w:ascii="Times New Roman" w:hAnsi="Times New Roman" w:cs="Times New Roman"/>
+          <w:sz w:val="28"/>
+          <w:szCs w:val="28"/>
+        </w:rPr>
+        <w:t>Ex:</w:t>
+      </w:r>
+    </w:p>
+    <w:p>
+      <w:pPr>
+        <w:rPr>
+          <w:rFonts w:ascii="Times New Roman" w:hAnsi="Times New Roman" w:cs="Times New Roman"/>
+          <w:sz w:val="28"/>
+          <w:szCs w:val="28"/>
+        </w:rPr>
+      </w:pPr>
+      <w:r>
+        <w:rPr>
+          <w:noProof/>
+          <w:lang w:eastAsia="en-IN"/>
+        </w:rPr>
+        <w:lastRenderedPageBreak/>
+        <w:drawing>
+          <wp:inline distT="0" distB="0" distL="0" distR="0" wp14:anchorId="5B3F8244" wp14:editId="1CAAB4DC">
+            <wp:extent cx="2152650" cy="2162175"/>
+            <wp:effectExtent l="0" t="0" r="0" b="9525"/>
+            <wp:docPr id="6" name="Picture 6"/>
+            <wp:cNvGraphicFramePr>
+              <a:graphicFrameLocks xmlns:a="http://schemas.openxmlformats.org/drawingml/2006/main" noChangeAspect="1"/>
+            </wp:cNvGraphicFramePr>
+            <a:graphic xmlns:a="http://schemas.openxmlformats.org/drawingml/2006/main">
+              <a:graphicData uri="http://schemas.openxmlformats.org/drawingml/2006/picture">
+                <pic:pic xmlns:pic="http://schemas.openxmlformats.org/drawingml/2006/picture">
+                  <pic:nvPicPr>
+                    <pic:cNvPr id="1" name=""/>
+                    <pic:cNvPicPr/>
+                  </pic:nvPicPr>
+                  <pic:blipFill>
+                    <a:blip r:embed="rId5"/>
+                    <a:stretch>
+                      <a:fillRect/>
+                    </a:stretch>
+                  </pic:blipFill>
+                  <pic:spPr>
+                    <a:xfrm>
+                      <a:off x="0" y="0"/>
+                      <a:ext cx="2152650" cy="2162175"/>
+                    </a:xfrm>
+                    <a:prstGeom prst="rect">
+                      <a:avLst/>
+                    </a:prstGeom>
+                  </pic:spPr>
+                </pic:pic>
+              </a:graphicData>
+            </a:graphic>
+          </wp:inline>
+        </w:drawing>
+      </w:r>
+      <w:r>
+        <w:rPr>
+          <w:rFonts w:ascii="Times New Roman" w:hAnsi="Times New Roman" w:cs="Times New Roman"/>
+          <w:sz w:val="28"/>
+          <w:szCs w:val="28"/>
+        </w:rPr>
+        <w:t xml:space="preserve">Is a 3x3 averaging filter. </w:t>
+      </w:r>
+    </w:p>
+    <w:p>
+      <w:pPr>
+        <w:rPr>
+          <w:rFonts w:ascii="Times New Roman" w:hAnsi="Times New Roman" w:cs="Times New Roman"/>
+          <w:sz w:val="28"/>
+          <w:szCs w:val="28"/>
+        </w:rPr>
+      </w:pPr>
+      <w:r>
+        <w:rPr>
+          <w:rFonts w:ascii="Times New Roman" w:hAnsi="Times New Roman" w:cs="Times New Roman"/>
+          <w:sz w:val="28"/>
+          <w:szCs w:val="28"/>
+        </w:rPr>
+        <w:t xml:space="preserve">A Gaussian filter is obtained by </w:t>
+      </w:r>
+      <w:r>
+        <w:rPr>
+          <w:noProof/>
+          <w:lang w:eastAsia="en-IN"/>
+        </w:rPr>
+        <w:drawing>
+          <wp:inline distT="0" distB="0" distL="0" distR="0" wp14:anchorId="1BF38F16" wp14:editId="336D98E3">
+            <wp:extent cx="3952875" cy="1333500"/>
+            <wp:effectExtent l="0" t="0" r="9525" b="0"/>
+            <wp:docPr id="10" name="Picture 10"/>
+            <wp:cNvGraphicFramePr>
+              <a:graphicFrameLocks xmlns:a="http://schemas.openxmlformats.org/drawingml/2006/main" noChangeAspect="1"/>
+            </wp:cNvGraphicFramePr>
+            <a:graphic xmlns:a="http://schemas.openxmlformats.org/drawingml/2006/main">
+              <a:graphicData uri="http://schemas.openxmlformats.org/drawingml/2006/picture">
+                <pic:pic xmlns:pic="http://schemas.openxmlformats.org/drawingml/2006/picture">
+                  <pic:nvPicPr>
+                    <pic:cNvPr id="1" name=""/>
+                    <pic:cNvPicPr/>
+                  </pic:nvPicPr>
+                  <pic:blipFill>
+                    <a:blip r:embed="rId6"/>
+                    <a:stretch>
+                      <a:fillRect/>
+                    </a:stretch>
+                  </pic:blipFill>
+                  <pic:spPr>
+                    <a:xfrm>
+                      <a:off x="0" y="0"/>
+                      <a:ext cx="3952875" cy="1333500"/>
+                    </a:xfrm>
+                    <a:prstGeom prst="rect">
+                      <a:avLst/>
+                    </a:prstGeom>
+                  </pic:spPr>
+                </pic:pic>
+              </a:graphicData>
+            </a:graphic>
+          </wp:inline>
+        </w:drawing>
+      </w:r>
+    </w:p>
+    <w:p>
+      <w:pPr>
+        <w:rPr>
+          <w:rFonts w:ascii="Times New Roman" w:hAnsi="Times New Roman" w:cs="Times New Roman"/>
+          <w:sz w:val="28"/>
+          <w:szCs w:val="28"/>
+        </w:rPr>
+      </w:pPr>
+    </w:p>
+    <w:p>
+      <w:pPr>
+        <w:rPr>
+          <w:rFonts w:ascii="Times New Roman" w:hAnsi="Times New Roman" w:cs="Times New Roman"/>
+          <w:sz w:val="28"/>
+          <w:szCs w:val="28"/>
+        </w:rPr>
+      </w:pPr>
+      <w:r>
+        <w:rPr>
+          <w:rFonts w:ascii="Times New Roman" w:hAnsi="Times New Roman" w:cs="Times New Roman"/>
+          <w:sz w:val="28"/>
+          <w:szCs w:val="28"/>
+        </w:rPr>
+        <w:t>Laplacian Enhancement:</w:t>
+      </w:r>
+    </w:p>
+    <w:p>
+      <w:pPr>
+        <w:pStyle w:val="ListParagraph"/>
+        <w:numPr>
+          <w:ilvl w:val="0"/>
+          <w:numId w:val="5"/>
+        </w:numPr>
+        <w:rPr>
+          <w:rFonts w:ascii="Times New Roman" w:hAnsi="Times New Roman" w:cs="Times New Roman"/>
+          <w:sz w:val="28"/>
+          <w:szCs w:val="28"/>
+        </w:rPr>
+      </w:pPr>
+      <w:r>
+        <w:rPr>
+          <w:rFonts w:ascii="Times New Roman" w:hAnsi="Times New Roman" w:cs="Times New Roman"/>
+          <w:sz w:val="28"/>
+          <w:szCs w:val="28"/>
+        </w:rPr>
+        <w:t>Laplacian is a derivative operator, which highlights grey-level discontinuities in an image and deemphasizes regions with slowly varying grey levels.</w:t>
+      </w:r>
+    </w:p>
+    <w:p>
+      <w:pPr>
+        <w:pStyle w:val="ListParagraph"/>
+        <w:numPr>
+          <w:ilvl w:val="0"/>
+          <w:numId w:val="5"/>
+        </w:numPr>
+        <w:rPr>
+          <w:rFonts w:ascii="Times New Roman" w:hAnsi="Times New Roman" w:cs="Times New Roman"/>
+          <w:sz w:val="28"/>
+          <w:szCs w:val="28"/>
+        </w:rPr>
+      </w:pPr>
+      <w:r>
+        <w:rPr>
+          <w:rFonts w:ascii="Times New Roman" w:hAnsi="Times New Roman" w:cs="Times New Roman"/>
+          <w:sz w:val="28"/>
+          <w:szCs w:val="28"/>
+        </w:rPr>
+        <w:t>It is used for image sharpening.</w:t>
+      </w:r>
+    </w:p>
+    <w:p>
+      <w:pPr>
+        <w:ind w:left="360"/>
+        <w:rPr>
+          <w:rFonts w:ascii="Times New Roman" w:hAnsi="Times New Roman" w:cs="Times New Roman"/>
+          <w:sz w:val="28"/>
+          <w:szCs w:val="28"/>
+        </w:rPr>
+      </w:pPr>
+      <w:r>
+        <w:rPr>
+          <w:rFonts w:ascii="Times New Roman" w:hAnsi="Times New Roman" w:cs="Times New Roman"/>
+          <w:sz w:val="28"/>
+          <w:szCs w:val="28"/>
+        </w:rPr>
+        <w:t>Laplacian derivate operator is given by,</w:t>
+      </w:r>
+    </w:p>
+    <w:p>
+      <w:pPr>
+        <w:ind w:left="360"/>
+        <w:rPr>
+          <w:rFonts w:ascii="Times New Roman" w:hAnsi="Times New Roman" w:cs="Times New Roman"/>
+          <w:sz w:val="28"/>
+          <w:szCs w:val="28"/>
+        </w:rPr>
+      </w:pPr>
+      <w:r>
+        <w:rPr>
+          <w:noProof/>
+          <w:lang w:eastAsia="en-IN"/>
+        </w:rPr>
+        <w:drawing>
+          <wp:inline distT="0" distB="0" distL="0" distR="0" wp14:anchorId="7211ADC4" wp14:editId="106153F4">
+            <wp:extent cx="5731510" cy="2882900"/>
+            <wp:effectExtent l="0" t="0" r="2540" b="0"/>
+            <wp:docPr id="12" name="Picture 12"/>
+            <wp:cNvGraphicFramePr>
+              <a:graphicFrameLocks xmlns:a="http://schemas.openxmlformats.org/drawingml/2006/main" noChangeAspect="1"/>
+            </wp:cNvGraphicFramePr>
+            <a:graphic xmlns:a="http://schemas.openxmlformats.org/drawingml/2006/main">
+              <a:graphicData uri="http://schemas.openxmlformats.org/drawingml/2006/picture">
+                <pic:pic xmlns:pic="http://schemas.openxmlformats.org/drawingml/2006/picture">
+                  <pic:nvPicPr>
+                    <pic:cNvPr id="1" name=""/>
+                    <pic:cNvPicPr/>
+                  </pic:nvPicPr>
+                  <pic:blipFill>
+                    <a:blip r:embed="rId7"/>
+                    <a:stretch>
+                      <a:fillRect/>
+                    </a:stretch>
+                  </pic:blipFill>
+                  <pic:spPr>
+                    <a:xfrm>
+                      <a:off x="0" y="0"/>
+                      <a:ext cx="5731510" cy="2882900"/>
+                    </a:xfrm>
+                    <a:prstGeom prst="rect">
+                      <a:avLst/>
+                    </a:prstGeom>
+                  </pic:spPr>
+                </pic:pic>
+              </a:graphicData>
+            </a:graphic>
+          </wp:inline>
+        </w:drawing>
+      </w:r>
+    </w:p>
+    <w:p>
+      <w:pPr>
+        <w:ind w:left="360"/>
+        <w:rPr>
+          <w:rFonts w:ascii="Times New Roman" w:hAnsi="Times New Roman" w:cs="Times New Roman"/>
+          <w:sz w:val="28"/>
+          <w:szCs w:val="28"/>
+        </w:rPr>
+      </w:pPr>
+      <w:r>
+        <w:rPr>
+          <w:rFonts w:ascii="Times New Roman" w:hAnsi="Times New Roman" w:cs="Times New Roman"/>
+          <w:sz w:val="28"/>
+          <w:szCs w:val="28"/>
+        </w:rPr>
+        <w:lastRenderedPageBreak/>
+        <w:t xml:space="preserve">Some </w:t>
+      </w:r>
+      <w:proofErr w:type="spellStart"/>
+      <w:r>
+        <w:rPr>
+          <w:rFonts w:ascii="Times New Roman" w:hAnsi="Times New Roman" w:cs="Times New Roman"/>
+          <w:sz w:val="28"/>
+          <w:szCs w:val="28"/>
+        </w:rPr>
+        <w:t>laplacian</w:t>
+      </w:r>
+      <w:proofErr w:type="spellEnd"/>
+      <w:r>
+        <w:rPr>
+          <w:rFonts w:ascii="Times New Roman" w:hAnsi="Times New Roman" w:cs="Times New Roman"/>
+          <w:sz w:val="28"/>
+          <w:szCs w:val="28"/>
+        </w:rPr>
+        <w:t xml:space="preserve"> filter masks are,</w:t>
+      </w:r>
+    </w:p>
+    <w:p>
+      <w:pPr>
+        <w:ind w:left="360"/>
+        <w:rPr>
+          <w:rFonts w:ascii="Times New Roman" w:hAnsi="Times New Roman" w:cs="Times New Roman"/>
+          <w:sz w:val="28"/>
+          <w:szCs w:val="28"/>
+        </w:rPr>
+      </w:pPr>
+      <w:r>
+        <w:rPr>
+          <w:noProof/>
+          <w:lang w:eastAsia="en-IN"/>
+        </w:rPr>
+        <w:drawing>
+          <wp:inline distT="0" distB="0" distL="0" distR="0" wp14:anchorId="19219845" wp14:editId="508BA989">
+            <wp:extent cx="4705350" cy="4724400"/>
+            <wp:effectExtent l="0" t="0" r="0" b="0"/>
+            <wp:docPr id="13" name="Picture 13"/>
+            <wp:cNvGraphicFramePr>
+              <a:graphicFrameLocks xmlns:a="http://schemas.openxmlformats.org/drawingml/2006/main" noChangeAspect="1"/>
+            </wp:cNvGraphicFramePr>
+            <a:graphic xmlns:a="http://schemas.openxmlformats.org/drawingml/2006/main">
+              <a:graphicData uri="http://schemas.openxmlformats.org/drawingml/2006/picture">
+                <pic:pic xmlns:pic="http://schemas.openxmlformats.org/drawingml/2006/picture">
+                  <pic:nvPicPr>
+                    <pic:cNvPr id="1" name=""/>
+                    <pic:cNvPicPr/>
+                  </pic:nvPicPr>
+                  <pic:blipFill>
+                    <a:blip r:embed="rId8"/>
+                    <a:stretch>
+                      <a:fillRect/>
+                    </a:stretch>
+                  </pic:blipFill>
+                  <pic:spPr>
+                    <a:xfrm>
+                      <a:off x="0" y="0"/>
+                      <a:ext cx="4705350" cy="4724400"/>
+                    </a:xfrm>
+                    <a:prstGeom prst="rect">
+                      <a:avLst/>
+                    </a:prstGeom>
+                  </pic:spPr>
+                </pic:pic>
+              </a:graphicData>
+            </a:graphic>
+          </wp:inline>
+        </w:drawing>
+      </w:r>
+    </w:p>
+    <w:p>
+      <w:pPr>
+        <w:pStyle w:val="ListParagraph"/>
+        <w:rPr>
+          <w:rFonts w:ascii="Times New Roman" w:hAnsi="Times New Roman" w:cs="Times New Roman"/>
+          <w:sz w:val="28"/>
+          <w:szCs w:val="28"/>
+        </w:rPr>
+      </w:pPr>
+    </w:p>
+    <w:p>
+      <w:pPr>
+        <w:rPr>
+          <w:rFonts w:ascii="Times New Roman" w:hAnsi="Times New Roman" w:cs="Times New Roman"/>
+          <w:b/>
+          <w:sz w:val="28"/>
+          <w:szCs w:val="28"/>
+        </w:rPr>
+      </w:pPr>
+      <w:r>
+        <w:rPr>
+          <w:rFonts w:ascii="Times New Roman" w:hAnsi="Times New Roman" w:cs="Times New Roman"/>
+          <w:b/>
+          <w:sz w:val="28"/>
+          <w:szCs w:val="28"/>
+        </w:rPr>
+        <w:t>RESULTS:</w:t>
+      </w:r>
+    </w:p>
+    <w:p>
+      <w:pPr>
+        <w:rPr>
+          <w:rFonts w:ascii="Times New Roman" w:hAnsi="Times New Roman" w:cs="Times New Roman"/>
+          <w:sz w:val="28"/>
+          <w:szCs w:val="28"/>
+        </w:rPr>
+      </w:pPr>
+      <w:r>
+        <w:rPr>
+          <w:rFonts w:ascii="Times New Roman" w:hAnsi="Times New Roman" w:cs="Times New Roman"/>
+          <w:i/>
+          <w:sz w:val="28"/>
+          <w:szCs w:val="28"/>
+        </w:rPr>
+        <w:t>Problem 1</w:t>
+      </w:r>
+      <w:r>
+        <w:rPr>
+          <w:rFonts w:ascii="Times New Roman" w:hAnsi="Times New Roman" w:cs="Times New Roman"/>
+          <w:sz w:val="28"/>
+          <w:szCs w:val="28"/>
+        </w:rPr>
+        <w:t>: Perform a power-law transformation on the images with r=0.3 and r=3. Show the results and analyse the results.</w:t>
+      </w:r>
+    </w:p>
+    <w:p>
+      <w:pPr>
+        <w:rPr>
+          <w:rFonts w:ascii="Times New Roman" w:hAnsi="Times New Roman" w:cs="Times New Roman"/>
+          <w:sz w:val="28"/>
+          <w:szCs w:val="28"/>
+        </w:rPr>
+      </w:pPr>
     </w:p>
     <w:p>
       <w:pPr>
@@ -395,98 +1293,17 @@
           <w:sz w:val="28"/>
           <w:szCs w:val="28"/>
         </w:rPr>
-        <w:t xml:space="preserve"> </w:t>
-      </w:r>
-      <w:r>
-        <w:rPr>
-          <w:rFonts w:ascii="Times New Roman" w:hAnsi="Times New Roman" w:cs="Times New Roman"/>
-          <w:sz w:val="28"/>
-          <w:szCs w:val="28"/>
-        </w:rPr>
-        <w:t>Compute the histogram of the images, and then apply the histogram equalization on them.</w:t>
-      </w:r>
-      <w:r>
-        <w:rPr>
-          <w:rFonts w:ascii="Times New Roman" w:hAnsi="Times New Roman" w:cs="Times New Roman"/>
-          <w:sz w:val="28"/>
-          <w:szCs w:val="28"/>
-        </w:rPr>
-        <w:t xml:space="preserve"> </w:t>
-      </w:r>
-      <w:r>
-        <w:rPr>
-          <w:rFonts w:ascii="Times New Roman" w:hAnsi="Times New Roman" w:cs="Times New Roman"/>
-          <w:sz w:val="28"/>
-          <w:szCs w:val="28"/>
-        </w:rPr>
-        <w:t>Show the histograms before and after equalization and the equalized images.</w:t>
-      </w:r>
-    </w:p>
-    <w:p>
-      <w:pPr>
-        <w:rPr>
-          <w:rFonts w:ascii="Times New Roman" w:hAnsi="Times New Roman" w:cs="Times New Roman"/>
-          <w:sz w:val="28"/>
-          <w:szCs w:val="28"/>
-        </w:rPr>
-      </w:pPr>
-    </w:p>
-    <w:p>
-      <w:pPr>
-        <w:rPr>
-          <w:rFonts w:ascii="Times New Roman" w:hAnsi="Times New Roman" w:cs="Times New Roman"/>
-          <w:sz w:val="28"/>
-          <w:szCs w:val="28"/>
-        </w:rPr>
-      </w:pPr>
-      <w:r>
-        <w:rPr>
-          <w:rFonts w:ascii="Times New Roman" w:hAnsi="Times New Roman" w:cs="Times New Roman"/>
-          <w:sz w:val="28"/>
-          <w:szCs w:val="28"/>
-        </w:rPr>
-        <w:t xml:space="preserve">Problem 3: </w:t>
-      </w:r>
-      <w:r>
-        <w:rPr>
-          <w:rFonts w:ascii="Times New Roman" w:hAnsi="Times New Roman" w:cs="Times New Roman"/>
-          <w:sz w:val="28"/>
-          <w:szCs w:val="28"/>
-        </w:rPr>
-        <w:t xml:space="preserve">Add Gaussian noise to the images and use average filter and </w:t>
-      </w:r>
-      <w:r>
-        <w:rPr>
-          <w:rFonts w:ascii="Times New Roman" w:hAnsi="Times New Roman" w:cs="Times New Roman"/>
-          <w:sz w:val="28"/>
-          <w:szCs w:val="28"/>
-        </w:rPr>
-        <w:t>G</w:t>
-      </w:r>
-      <w:r>
-        <w:rPr>
-          <w:rFonts w:ascii="Times New Roman" w:hAnsi="Times New Roman" w:cs="Times New Roman"/>
-          <w:sz w:val="28"/>
-          <w:szCs w:val="28"/>
-        </w:rPr>
-        <w:t>aussian filter to remove the</w:t>
-      </w:r>
-      <w:r>
-        <w:rPr>
-          <w:rFonts w:ascii="Times New Roman" w:hAnsi="Times New Roman" w:cs="Times New Roman"/>
-          <w:sz w:val="28"/>
-          <w:szCs w:val="28"/>
-        </w:rPr>
-        <w:t xml:space="preserve"> </w:t>
-      </w:r>
-      <w:r>
-        <w:rPr>
-          <w:rFonts w:ascii="Times New Roman" w:hAnsi="Times New Roman" w:cs="Times New Roman"/>
-          <w:sz w:val="28"/>
-          <w:szCs w:val="28"/>
-        </w:rPr>
-        <w:t>noise. Show and analyse your results under two different noise levels and filter sizes.</w:t>
-      </w:r>
+        <w:t xml:space="preserve"> Compute the histogram of the images, and then apply the histogram equalization on them. Show the histograms before and after equalization and the equalized images.</w:t>
+      </w:r>
+    </w:p>
+    <w:p>
+      <w:pPr>
+        <w:rPr>
+          <w:rFonts w:ascii="Times New Roman" w:hAnsi="Times New Roman" w:cs="Times New Roman"/>
+          <w:sz w:val="28"/>
+          <w:szCs w:val="28"/>
+        </w:rPr>
+      </w:pPr>
     </w:p>
     <w:p>
       <w:pPr>
@@ -503,15 +1320,24 @@
           <w:szCs w:val="28"/>
         </w:rPr>
         <w:lastRenderedPageBreak/>
-        <w:t xml:space="preserve">Problem 4: </w:t>
-      </w:r>
-      <w:r>
-        <w:rPr>
-          <w:rFonts w:ascii="Times New Roman" w:hAnsi="Times New Roman" w:cs="Times New Roman"/>
-          <w:sz w:val="28"/>
-          <w:szCs w:val="28"/>
-        </w:rPr>
-        <w:t>Enhance the original images using the Laplacian enhancement technique.</w:t>
+        <w:t>Problem 3: Add Gaussian noise to the images and use average filter and Gaussian filter to remove the noise. Show and analyse your results under two different noise levels and filter sizes.</w:t>
+      </w:r>
+    </w:p>
+    <w:p>
+      <w:pPr>
+        <w:rPr>
+          <w:rFonts w:ascii="Times New Roman" w:hAnsi="Times New Roman" w:cs="Times New Roman"/>
+          <w:sz w:val="28"/>
+          <w:szCs w:val="28"/>
+        </w:rPr>
+      </w:pPr>
+      <w:r>
+        <w:rPr>
+          <w:rFonts w:ascii="Times New Roman" w:hAnsi="Times New Roman" w:cs="Times New Roman"/>
+          <w:sz w:val="28"/>
+          <w:szCs w:val="28"/>
+        </w:rPr>
+        <w:t>Problem 4: Enhance the original images using the Laplacian enhancement technique.</w:t>
       </w:r>
     </w:p>
     <w:p>
@@ -609,7 +1435,7 @@
                     </pic:cNvPicPr>
                   </pic:nvPicPr>
                   <pic:blipFill>
-                    <a:blip r:embed="rId4">
+                    <a:blip r:embed="rId9">
                       <a:extLst>
                         <a:ext uri="{28A0092B-C50C-407E-A947-70E740481C1C}">
                           <a14:useLocalDpi xmlns:a14="http://schemas.microsoft.com/office/drawing/2010/main" val="0"/>
@@ -727,7 +1553,6 @@
           <w:sz w:val="28"/>
           <w:szCs w:val="28"/>
         </w:rPr>
-        <w:lastRenderedPageBreak/>
         <w:t>Under exposed image:</w:t>
       </w:r>
     </w:p>
@@ -739,6 +1564,7 @@
           <w:szCs w:val="28"/>
         </w:rPr>
       </w:pPr>
+      <w:bookmarkStart w:id="0" w:name="_GoBack"/>
       <w:r>
         <w:rPr>
           <w:rFonts w:ascii="Times New Roman" w:hAnsi="Times New Roman" w:cs="Times New Roman"/>
@@ -765,7 +1591,7 @@
                     </pic:cNvPicPr>
                   </pic:nvPicPr>
                   <pic:blipFill>
-                    <a:blip r:embed="rId5">
+                    <a:blip r:embed="rId10">
                       <a:extLst>
                         <a:ext uri="{28A0092B-C50C-407E-A947-70E740481C1C}">
                           <a14:useLocalDpi xmlns:a14="http://schemas.microsoft.com/office/drawing/2010/main" val="0"/>
@@ -796,6 +1622,7 @@
           </wp:inline>
         </w:drawing>
       </w:r>
+      <w:bookmarkEnd w:id="0"/>
     </w:p>
     <w:p>
       <w:pPr>
@@ -842,7 +1669,7 @@
                     </pic:cNvPicPr>
                   </pic:nvPicPr>
                   <pic:blipFill>
-                    <a:blip r:embed="rId6">
+                    <a:blip r:embed="rId11">
                       <a:extLst>
                         <a:ext uri="{28A0092B-C50C-407E-A947-70E740481C1C}">
                           <a14:useLocalDpi xmlns:a14="http://schemas.microsoft.com/office/drawing/2010/main" val="0"/>
@@ -900,7 +1727,7 @@
                     </pic:cNvPicPr>
                   </pic:nvPicPr>
                   <pic:blipFill>
-                    <a:blip r:embed="rId7">
+                    <a:blip r:embed="rId12">
                       <a:extLst>
                         <a:ext uri="{28A0092B-C50C-407E-A947-70E740481C1C}">
                           <a14:useLocalDpi xmlns:a14="http://schemas.microsoft.com/office/drawing/2010/main" val="0"/>
@@ -967,7 +1794,7 @@
                     </pic:cNvPicPr>
                   </pic:nvPicPr>
                   <pic:blipFill>
-                    <a:blip r:embed="rId8">
+                    <a:blip r:embed="rId13">
                       <a:extLst>
                         <a:ext uri="{28A0092B-C50C-407E-A947-70E740481C1C}">
                           <a14:useLocalDpi xmlns:a14="http://schemas.microsoft.com/office/drawing/2010/main" val="0"/>
@@ -1035,7 +1862,7 @@
                     </pic:cNvPicPr>
                   </pic:nvPicPr>
                   <pic:blipFill>
-                    <a:blip r:embed="rId9">
+                    <a:blip r:embed="rId14">
                       <a:extLst>
                         <a:ext uri="{28A0092B-C50C-407E-A947-70E740481C1C}">
                           <a14:useLocalDpi xmlns:a14="http://schemas.microsoft.com/office/drawing/2010/main" val="0"/>
@@ -1121,7 +1948,7 @@
                     </pic:cNvPicPr>
                   </pic:nvPicPr>
                   <pic:blipFill>
-                    <a:blip r:embed="rId10">
+                    <a:blip r:embed="rId15">
                       <a:extLst>
                         <a:ext uri="{28A0092B-C50C-407E-A947-70E740481C1C}">
                           <a14:useLocalDpi xmlns:a14="http://schemas.microsoft.com/office/drawing/2010/main" val="0"/>
@@ -1216,7 +2043,7 @@
                     </pic:cNvPicPr>
                   </pic:nvPicPr>
                   <pic:blipFill>
-                    <a:blip r:embed="rId11">
+                    <a:blip r:embed="rId16">
                       <a:extLst>
                         <a:ext uri="{28A0092B-C50C-407E-A947-70E740481C1C}">
                           <a14:useLocalDpi xmlns:a14="http://schemas.microsoft.com/office/drawing/2010/main" val="0"/>
@@ -1247,8 +2074,6 @@
           </wp:inline>
         </w:drawing>
       </w:r>
-      <w:bookmarkStart w:id="0" w:name="_GoBack"/>
-      <w:bookmarkEnd w:id="0"/>
     </w:p>
     <w:sectPr>
       <w:pgSz w:w="11906" w:h="16838"/>
@@ -1258,6 +2083,591 @@
     </w:sectPr>
   </w:body>
 </w:document>
+</file>
+
+<file path=word/numbering.xml><?xml version="1.0" encoding="utf-8"?>
+<w:numbering xmlns:wpc="http://schemas.microsoft.com/office/word/2010/wordprocessingCanvas" xmlns:mc="http://schemas.openxmlformats.org/markup-compatibility/2006" xmlns:o="urn:schemas-microsoft-com:office:office" xmlns:r="http://schemas.openxmlformats.org/officeDocument/2006/relationships" xmlns:m="http://schemas.openxmlformats.org/officeDocument/2006/math" xmlns:v="urn:schemas-microsoft-com:vml" xmlns:wp14="http://schemas.microsoft.com/office/word/2010/wordprocessingDrawing" xmlns:wp="http://schemas.openxmlformats.org/drawingml/2006/wordprocessingDrawing" xmlns:w10="urn:schemas-microsoft-com:office:word" xmlns:w="http://schemas.openxmlformats.org/wordprocessingml/2006/main" xmlns:w14="http://schemas.microsoft.com/office/word/2010/wordml" xmlns:w15="http://schemas.microsoft.com/office/word/2012/wordml" xmlns:wpg="http://schemas.microsoft.com/office/word/2010/wordprocessingGroup" xmlns:wpi="http://schemas.microsoft.com/office/word/2010/wordprocessingInk" xmlns:wne="http://schemas.microsoft.com/office/word/2006/wordml" xmlns:wps="http://schemas.microsoft.com/office/word/2010/wordprocessingShape" mc:Ignorable="w14 w15 wp14">
+  <w:abstractNum w:abstractNumId="0">
+    <w:nsid w:val="047A7EE0"/>
+    <w:multiLevelType w:val="hybridMultilevel"/>
+    <w:tmpl w:val="70B2B74E"/>
+    <w:lvl w:ilvl="0" w:tplc="4009000B">
+      <w:start w:val="1"/>
+      <w:numFmt w:val="bullet"/>
+      <w:lvlText w:val=""/>
+      <w:lvlJc w:val="left"/>
+      <w:pPr>
+        <w:ind w:left="780" w:hanging="360"/>
+      </w:pPr>
+      <w:rPr>
+        <w:rFonts w:ascii="Wingdings" w:hAnsi="Wingdings" w:hint="default"/>
+      </w:rPr>
+    </w:lvl>
+    <w:lvl w:ilvl="1" w:tplc="40090003" w:tentative="1">
+      <w:start w:val="1"/>
+      <w:numFmt w:val="bullet"/>
+      <w:lvlText w:val="o"/>
+      <w:lvlJc w:val="left"/>
+      <w:pPr>
+        <w:ind w:left="1500" w:hanging="360"/>
+      </w:pPr>
+      <w:rPr>
+        <w:rFonts w:ascii="Courier New" w:hAnsi="Courier New" w:cs="Courier New" w:hint="default"/>
+      </w:rPr>
+    </w:lvl>
+    <w:lvl w:ilvl="2" w:tplc="40090005" w:tentative="1">
+      <w:start w:val="1"/>
+      <w:numFmt w:val="bullet"/>
+      <w:lvlText w:val=""/>
+      <w:lvlJc w:val="left"/>
+      <w:pPr>
+        <w:ind w:left="2220" w:hanging="360"/>
+      </w:pPr>
+      <w:rPr>
+        <w:rFonts w:ascii="Wingdings" w:hAnsi="Wingdings" w:hint="default"/>
+      </w:rPr>
+    </w:lvl>
+    <w:lvl w:ilvl="3" w:tplc="40090001" w:tentative="1">
+      <w:start w:val="1"/>
+      <w:numFmt w:val="bullet"/>
+      <w:lvlText w:val=""/>
+      <w:lvlJc w:val="left"/>
+      <w:pPr>
+        <w:ind w:left="2940" w:hanging="360"/>
+      </w:pPr>
+      <w:rPr>
+        <w:rFonts w:ascii="Symbol" w:hAnsi="Symbol" w:hint="default"/>
+      </w:rPr>
+    </w:lvl>
+    <w:lvl w:ilvl="4" w:tplc="40090003" w:tentative="1">
+      <w:start w:val="1"/>
+      <w:numFmt w:val="bullet"/>
+      <w:lvlText w:val="o"/>
+      <w:lvlJc w:val="left"/>
+      <w:pPr>
+        <w:ind w:left="3660" w:hanging="360"/>
+      </w:pPr>
+      <w:rPr>
+        <w:rFonts w:ascii="Courier New" w:hAnsi="Courier New" w:cs="Courier New" w:hint="default"/>
+      </w:rPr>
+    </w:lvl>
+    <w:lvl w:ilvl="5" w:tplc="40090005" w:tentative="1">
+      <w:start w:val="1"/>
+      <w:numFmt w:val="bullet"/>
+      <w:lvlText w:val=""/>
+      <w:lvlJc w:val="left"/>
+      <w:pPr>
+        <w:ind w:left="4380" w:hanging="360"/>
+      </w:pPr>
+      <w:rPr>
+        <w:rFonts w:ascii="Wingdings" w:hAnsi="Wingdings" w:hint="default"/>
+      </w:rPr>
+    </w:lvl>
+    <w:lvl w:ilvl="6" w:tplc="40090001" w:tentative="1">
+      <w:start w:val="1"/>
+      <w:numFmt w:val="bullet"/>
+      <w:lvlText w:val=""/>
+      <w:lvlJc w:val="left"/>
+      <w:pPr>
+        <w:ind w:left="5100" w:hanging="360"/>
+      </w:pPr>
+      <w:rPr>
+        <w:rFonts w:ascii="Symbol" w:hAnsi="Symbol" w:hint="default"/>
+      </w:rPr>
+    </w:lvl>
+    <w:lvl w:ilvl="7" w:tplc="40090003" w:tentative="1">
+      <w:start w:val="1"/>
+      <w:numFmt w:val="bullet"/>
+      <w:lvlText w:val="o"/>
+      <w:lvlJc w:val="left"/>
+      <w:pPr>
+        <w:ind w:left="5820" w:hanging="360"/>
+      </w:pPr>
+      <w:rPr>
+        <w:rFonts w:ascii="Courier New" w:hAnsi="Courier New" w:cs="Courier New" w:hint="default"/>
+      </w:rPr>
+    </w:lvl>
+    <w:lvl w:ilvl="8" w:tplc="40090005" w:tentative="1">
+      <w:start w:val="1"/>
+      <w:numFmt w:val="bullet"/>
+      <w:lvlText w:val=""/>
+      <w:lvlJc w:val="left"/>
+      <w:pPr>
+        <w:ind w:left="6540" w:hanging="360"/>
+      </w:pPr>
+      <w:rPr>
+        <w:rFonts w:ascii="Wingdings" w:hAnsi="Wingdings" w:hint="default"/>
+      </w:rPr>
+    </w:lvl>
+  </w:abstractNum>
+  <w:abstractNum w:abstractNumId="1">
+    <w:nsid w:val="271164DB"/>
+    <w:multiLevelType w:val="hybridMultilevel"/>
+    <w:tmpl w:val="C4BAB8B6"/>
+    <w:lvl w:ilvl="0" w:tplc="4009000B">
+      <w:start w:val="1"/>
+      <w:numFmt w:val="bullet"/>
+      <w:lvlText w:val=""/>
+      <w:lvlJc w:val="left"/>
+      <w:pPr>
+        <w:ind w:left="720" w:hanging="360"/>
+      </w:pPr>
+      <w:rPr>
+        <w:rFonts w:ascii="Wingdings" w:hAnsi="Wingdings" w:hint="default"/>
+      </w:rPr>
+    </w:lvl>
+    <w:lvl w:ilvl="1" w:tplc="40090003" w:tentative="1">
+      <w:start w:val="1"/>
+      <w:numFmt w:val="bullet"/>
+      <w:lvlText w:val="o"/>
+      <w:lvlJc w:val="left"/>
+      <w:pPr>
+        <w:ind w:left="1440" w:hanging="360"/>
+      </w:pPr>
+      <w:rPr>
+        <w:rFonts w:ascii="Courier New" w:hAnsi="Courier New" w:cs="Courier New" w:hint="default"/>
+      </w:rPr>
+    </w:lvl>
+    <w:lvl w:ilvl="2" w:tplc="40090005" w:tentative="1">
+      <w:start w:val="1"/>
+      <w:numFmt w:val="bullet"/>
+      <w:lvlText w:val=""/>
+      <w:lvlJc w:val="left"/>
+      <w:pPr>
+        <w:ind w:left="2160" w:hanging="360"/>
+      </w:pPr>
+      <w:rPr>
+        <w:rFonts w:ascii="Wingdings" w:hAnsi="Wingdings" w:hint="default"/>
+      </w:rPr>
+    </w:lvl>
+    <w:lvl w:ilvl="3" w:tplc="40090001" w:tentative="1">
+      <w:start w:val="1"/>
+      <w:numFmt w:val="bullet"/>
+      <w:lvlText w:val=""/>
+      <w:lvlJc w:val="left"/>
+      <w:pPr>
+        <w:ind w:left="2880" w:hanging="360"/>
+      </w:pPr>
+      <w:rPr>
+        <w:rFonts w:ascii="Symbol" w:hAnsi="Symbol" w:hint="default"/>
+      </w:rPr>
+    </w:lvl>
+    <w:lvl w:ilvl="4" w:tplc="40090003" w:tentative="1">
+      <w:start w:val="1"/>
+      <w:numFmt w:val="bullet"/>
+      <w:lvlText w:val="o"/>
+      <w:lvlJc w:val="left"/>
+      <w:pPr>
+        <w:ind w:left="3600" w:hanging="360"/>
+      </w:pPr>
+      <w:rPr>
+        <w:rFonts w:ascii="Courier New" w:hAnsi="Courier New" w:cs="Courier New" w:hint="default"/>
+      </w:rPr>
+    </w:lvl>
+    <w:lvl w:ilvl="5" w:tplc="40090005" w:tentative="1">
+      <w:start w:val="1"/>
+      <w:numFmt w:val="bullet"/>
+      <w:lvlText w:val=""/>
+      <w:lvlJc w:val="left"/>
+      <w:pPr>
+        <w:ind w:left="4320" w:hanging="360"/>
+      </w:pPr>
+      <w:rPr>
+        <w:rFonts w:ascii="Wingdings" w:hAnsi="Wingdings" w:hint="default"/>
+      </w:rPr>
+    </w:lvl>
+    <w:lvl w:ilvl="6" w:tplc="40090001" w:tentative="1">
+      <w:start w:val="1"/>
+      <w:numFmt w:val="bullet"/>
+      <w:lvlText w:val=""/>
+      <w:lvlJc w:val="left"/>
+      <w:pPr>
+        <w:ind w:left="5040" w:hanging="360"/>
+      </w:pPr>
+      <w:rPr>
+        <w:rFonts w:ascii="Symbol" w:hAnsi="Symbol" w:hint="default"/>
+      </w:rPr>
+    </w:lvl>
+    <w:lvl w:ilvl="7" w:tplc="40090003" w:tentative="1">
+      <w:start w:val="1"/>
+      <w:numFmt w:val="bullet"/>
+      <w:lvlText w:val="o"/>
+      <w:lvlJc w:val="left"/>
+      <w:pPr>
+        <w:ind w:left="5760" w:hanging="360"/>
+      </w:pPr>
+      <w:rPr>
+        <w:rFonts w:ascii="Courier New" w:hAnsi="Courier New" w:cs="Courier New" w:hint="default"/>
+      </w:rPr>
+    </w:lvl>
+    <w:lvl w:ilvl="8" w:tplc="40090005" w:tentative="1">
+      <w:start w:val="1"/>
+      <w:numFmt w:val="bullet"/>
+      <w:lvlText w:val=""/>
+      <w:lvlJc w:val="left"/>
+      <w:pPr>
+        <w:ind w:left="6480" w:hanging="360"/>
+      </w:pPr>
+      <w:rPr>
+        <w:rFonts w:ascii="Wingdings" w:hAnsi="Wingdings" w:hint="default"/>
+      </w:rPr>
+    </w:lvl>
+  </w:abstractNum>
+  <w:abstractNum w:abstractNumId="2">
+    <w:nsid w:val="65F81DBB"/>
+    <w:multiLevelType w:val="hybridMultilevel"/>
+    <w:tmpl w:val="8602A3F2"/>
+    <w:lvl w:ilvl="0" w:tplc="40090005">
+      <w:start w:val="1"/>
+      <w:numFmt w:val="bullet"/>
+      <w:lvlText w:val=""/>
+      <w:lvlJc w:val="left"/>
+      <w:pPr>
+        <w:ind w:left="720" w:hanging="360"/>
+      </w:pPr>
+      <w:rPr>
+        <w:rFonts w:ascii="Wingdings" w:hAnsi="Wingdings" w:hint="default"/>
+      </w:rPr>
+    </w:lvl>
+    <w:lvl w:ilvl="1" w:tplc="40090003" w:tentative="1">
+      <w:start w:val="1"/>
+      <w:numFmt w:val="bullet"/>
+      <w:lvlText w:val="o"/>
+      <w:lvlJc w:val="left"/>
+      <w:pPr>
+        <w:ind w:left="1440" w:hanging="360"/>
+      </w:pPr>
+      <w:rPr>
+        <w:rFonts w:ascii="Courier New" w:hAnsi="Courier New" w:cs="Courier New" w:hint="default"/>
+      </w:rPr>
+    </w:lvl>
+    <w:lvl w:ilvl="2" w:tplc="40090005" w:tentative="1">
+      <w:start w:val="1"/>
+      <w:numFmt w:val="bullet"/>
+      <w:lvlText w:val=""/>
+      <w:lvlJc w:val="left"/>
+      <w:pPr>
+        <w:ind w:left="2160" w:hanging="360"/>
+      </w:pPr>
+      <w:rPr>
+        <w:rFonts w:ascii="Wingdings" w:hAnsi="Wingdings" w:hint="default"/>
+      </w:rPr>
+    </w:lvl>
+    <w:lvl w:ilvl="3" w:tplc="40090001" w:tentative="1">
+      <w:start w:val="1"/>
+      <w:numFmt w:val="bullet"/>
+      <w:lvlText w:val=""/>
+      <w:lvlJc w:val="left"/>
+      <w:pPr>
+        <w:ind w:left="2880" w:hanging="360"/>
+      </w:pPr>
+      <w:rPr>
+        <w:rFonts w:ascii="Symbol" w:hAnsi="Symbol" w:hint="default"/>
+      </w:rPr>
+    </w:lvl>
+    <w:lvl w:ilvl="4" w:tplc="40090003" w:tentative="1">
+      <w:start w:val="1"/>
+      <w:numFmt w:val="bullet"/>
+      <w:lvlText w:val="o"/>
+      <w:lvlJc w:val="left"/>
+      <w:pPr>
+        <w:ind w:left="3600" w:hanging="360"/>
+      </w:pPr>
+      <w:rPr>
+        <w:rFonts w:ascii="Courier New" w:hAnsi="Courier New" w:cs="Courier New" w:hint="default"/>
+      </w:rPr>
+    </w:lvl>
+    <w:lvl w:ilvl="5" w:tplc="40090005" w:tentative="1">
+      <w:start w:val="1"/>
+      <w:numFmt w:val="bullet"/>
+      <w:lvlText w:val=""/>
+      <w:lvlJc w:val="left"/>
+      <w:pPr>
+        <w:ind w:left="4320" w:hanging="360"/>
+      </w:pPr>
+      <w:rPr>
+        <w:rFonts w:ascii="Wingdings" w:hAnsi="Wingdings" w:hint="default"/>
+      </w:rPr>
+    </w:lvl>
+    <w:lvl w:ilvl="6" w:tplc="40090001" w:tentative="1">
+      <w:start w:val="1"/>
+      <w:numFmt w:val="bullet"/>
+      <w:lvlText w:val=""/>
+      <w:lvlJc w:val="left"/>
+      <w:pPr>
+        <w:ind w:left="5040" w:hanging="360"/>
+      </w:pPr>
+      <w:rPr>
+        <w:rFonts w:ascii="Symbol" w:hAnsi="Symbol" w:hint="default"/>
+      </w:rPr>
+    </w:lvl>
+    <w:lvl w:ilvl="7" w:tplc="40090003" w:tentative="1">
+      <w:start w:val="1"/>
+      <w:numFmt w:val="bullet"/>
+      <w:lvlText w:val="o"/>
+      <w:lvlJc w:val="left"/>
+      <w:pPr>
+        <w:ind w:left="5760" w:hanging="360"/>
+      </w:pPr>
+      <w:rPr>
+        <w:rFonts w:ascii="Courier New" w:hAnsi="Courier New" w:cs="Courier New" w:hint="default"/>
+      </w:rPr>
+    </w:lvl>
+    <w:lvl w:ilvl="8" w:tplc="40090005" w:tentative="1">
+      <w:start w:val="1"/>
+      <w:numFmt w:val="bullet"/>
+      <w:lvlText w:val=""/>
+      <w:lvlJc w:val="left"/>
+      <w:pPr>
+        <w:ind w:left="6480" w:hanging="360"/>
+      </w:pPr>
+      <w:rPr>
+        <w:rFonts w:ascii="Wingdings" w:hAnsi="Wingdings" w:hint="default"/>
+      </w:rPr>
+    </w:lvl>
+  </w:abstractNum>
+  <w:abstractNum w:abstractNumId="3">
+    <w:nsid w:val="69B636E4"/>
+    <w:multiLevelType w:val="hybridMultilevel"/>
+    <w:tmpl w:val="FE5A65BE"/>
+    <w:lvl w:ilvl="0" w:tplc="40090009">
+      <w:start w:val="1"/>
+      <w:numFmt w:val="bullet"/>
+      <w:lvlText w:val=""/>
+      <w:lvlJc w:val="left"/>
+      <w:pPr>
+        <w:ind w:left="720" w:hanging="360"/>
+      </w:pPr>
+      <w:rPr>
+        <w:rFonts w:ascii="Wingdings" w:hAnsi="Wingdings" w:hint="default"/>
+      </w:rPr>
+    </w:lvl>
+    <w:lvl w:ilvl="1" w:tplc="40090003" w:tentative="1">
+      <w:start w:val="1"/>
+      <w:numFmt w:val="bullet"/>
+      <w:lvlText w:val="o"/>
+      <w:lvlJc w:val="left"/>
+      <w:pPr>
+        <w:ind w:left="1440" w:hanging="360"/>
+      </w:pPr>
+      <w:rPr>
+        <w:rFonts w:ascii="Courier New" w:hAnsi="Courier New" w:cs="Courier New" w:hint="default"/>
+      </w:rPr>
+    </w:lvl>
+    <w:lvl w:ilvl="2" w:tplc="40090005" w:tentative="1">
+      <w:start w:val="1"/>
+      <w:numFmt w:val="bullet"/>
+      <w:lvlText w:val=""/>
+      <w:lvlJc w:val="left"/>
+      <w:pPr>
+        <w:ind w:left="2160" w:hanging="360"/>
+      </w:pPr>
+      <w:rPr>
+        <w:rFonts w:ascii="Wingdings" w:hAnsi="Wingdings" w:hint="default"/>
+      </w:rPr>
+    </w:lvl>
+    <w:lvl w:ilvl="3" w:tplc="40090001" w:tentative="1">
+      <w:start w:val="1"/>
+      <w:numFmt w:val="bullet"/>
+      <w:lvlText w:val=""/>
+      <w:lvlJc w:val="left"/>
+      <w:pPr>
+        <w:ind w:left="2880" w:hanging="360"/>
+      </w:pPr>
+      <w:rPr>
+        <w:rFonts w:ascii="Symbol" w:hAnsi="Symbol" w:hint="default"/>
+      </w:rPr>
+    </w:lvl>
+    <w:lvl w:ilvl="4" w:tplc="40090003" w:tentative="1">
+      <w:start w:val="1"/>
+      <w:numFmt w:val="bullet"/>
+      <w:lvlText w:val="o"/>
+      <w:lvlJc w:val="left"/>
+      <w:pPr>
+        <w:ind w:left="3600" w:hanging="360"/>
+      </w:pPr>
+      <w:rPr>
+        <w:rFonts w:ascii="Courier New" w:hAnsi="Courier New" w:cs="Courier New" w:hint="default"/>
+      </w:rPr>
+    </w:lvl>
+    <w:lvl w:ilvl="5" w:tplc="40090005" w:tentative="1">
+      <w:start w:val="1"/>
+      <w:numFmt w:val="bullet"/>
+      <w:lvlText w:val=""/>
+      <w:lvlJc w:val="left"/>
+      <w:pPr>
+        <w:ind w:left="4320" w:hanging="360"/>
+      </w:pPr>
+      <w:rPr>
+        <w:rFonts w:ascii="Wingdings" w:hAnsi="Wingdings" w:hint="default"/>
+      </w:rPr>
+    </w:lvl>
+    <w:lvl w:ilvl="6" w:tplc="40090001" w:tentative="1">
+      <w:start w:val="1"/>
+      <w:numFmt w:val="bullet"/>
+      <w:lvlText w:val=""/>
+      <w:lvlJc w:val="left"/>
+      <w:pPr>
+        <w:ind w:left="5040" w:hanging="360"/>
+      </w:pPr>
+      <w:rPr>
+        <w:rFonts w:ascii="Symbol" w:hAnsi="Symbol" w:hint="default"/>
+      </w:rPr>
+    </w:lvl>
+    <w:lvl w:ilvl="7" w:tplc="40090003" w:tentative="1">
+      <w:start w:val="1"/>
+      <w:numFmt w:val="bullet"/>
+      <w:lvlText w:val="o"/>
+      <w:lvlJc w:val="left"/>
+      <w:pPr>
+        <w:ind w:left="5760" w:hanging="360"/>
+      </w:pPr>
+      <w:rPr>
+        <w:rFonts w:ascii="Courier New" w:hAnsi="Courier New" w:cs="Courier New" w:hint="default"/>
+      </w:rPr>
+    </w:lvl>
+    <w:lvl w:ilvl="8" w:tplc="40090005" w:tentative="1">
+      <w:start w:val="1"/>
+      <w:numFmt w:val="bullet"/>
+      <w:lvlText w:val=""/>
+      <w:lvlJc w:val="left"/>
+      <w:pPr>
+        <w:ind w:left="6480" w:hanging="360"/>
+      </w:pPr>
+      <w:rPr>
+        <w:rFonts w:ascii="Wingdings" w:hAnsi="Wingdings" w:hint="default"/>
+      </w:rPr>
+    </w:lvl>
+  </w:abstractNum>
+  <w:abstractNum w:abstractNumId="4">
+    <w:nsid w:val="78A11A10"/>
+    <w:multiLevelType w:val="hybridMultilevel"/>
+    <w:tmpl w:val="0C8CD94C"/>
+    <w:lvl w:ilvl="0" w:tplc="40090001">
+      <w:start w:val="1"/>
+      <w:numFmt w:val="bullet"/>
+      <w:lvlText w:val=""/>
+      <w:lvlJc w:val="left"/>
+      <w:pPr>
+        <w:ind w:left="720" w:hanging="360"/>
+      </w:pPr>
+      <w:rPr>
+        <w:rFonts w:ascii="Symbol" w:hAnsi="Symbol" w:hint="default"/>
+      </w:rPr>
+    </w:lvl>
+    <w:lvl w:ilvl="1" w:tplc="40090003" w:tentative="1">
+      <w:start w:val="1"/>
+      <w:numFmt w:val="bullet"/>
+      <w:lvlText w:val="o"/>
+      <w:lvlJc w:val="left"/>
+      <w:pPr>
+        <w:ind w:left="1440" w:hanging="360"/>
+      </w:pPr>
+      <w:rPr>
+        <w:rFonts w:ascii="Courier New" w:hAnsi="Courier New" w:cs="Courier New" w:hint="default"/>
+      </w:rPr>
+    </w:lvl>
+    <w:lvl w:ilvl="2" w:tplc="40090005" w:tentative="1">
+      <w:start w:val="1"/>
+      <w:numFmt w:val="bullet"/>
+      <w:lvlText w:val=""/>
+      <w:lvlJc w:val="left"/>
+      <w:pPr>
+        <w:ind w:left="2160" w:hanging="360"/>
+      </w:pPr>
+      <w:rPr>
+        <w:rFonts w:ascii="Wingdings" w:hAnsi="Wingdings" w:hint="default"/>
+      </w:rPr>
+    </w:lvl>
+    <w:lvl w:ilvl="3" w:tplc="40090001" w:tentative="1">
+      <w:start w:val="1"/>
+      <w:numFmt w:val="bullet"/>
+      <w:lvlText w:val=""/>
+      <w:lvlJc w:val="left"/>
+      <w:pPr>
+        <w:ind w:left="2880" w:hanging="360"/>
+      </w:pPr>
+      <w:rPr>
+        <w:rFonts w:ascii="Symbol" w:hAnsi="Symbol" w:hint="default"/>
+      </w:rPr>
+    </w:lvl>
+    <w:lvl w:ilvl="4" w:tplc="40090003" w:tentative="1">
+      <w:start w:val="1"/>
+      <w:numFmt w:val="bullet"/>
+      <w:lvlText w:val="o"/>
+      <w:lvlJc w:val="left"/>
+      <w:pPr>
+        <w:ind w:left="3600" w:hanging="360"/>
+      </w:pPr>
+      <w:rPr>
+        <w:rFonts w:ascii="Courier New" w:hAnsi="Courier New" w:cs="Courier New" w:hint="default"/>
+      </w:rPr>
+    </w:lvl>
+    <w:lvl w:ilvl="5" w:tplc="40090005" w:tentative="1">
+      <w:start w:val="1"/>
+      <w:numFmt w:val="bullet"/>
+      <w:lvlText w:val=""/>
+      <w:lvlJc w:val="left"/>
+      <w:pPr>
+        <w:ind w:left="4320" w:hanging="360"/>
+      </w:pPr>
+      <w:rPr>
+        <w:rFonts w:ascii="Wingdings" w:hAnsi="Wingdings" w:hint="default"/>
+      </w:rPr>
+    </w:lvl>
+    <w:lvl w:ilvl="6" w:tplc="40090001" w:tentative="1">
+      <w:start w:val="1"/>
+      <w:numFmt w:val="bullet"/>
+      <w:lvlText w:val=""/>
+      <w:lvlJc w:val="left"/>
+      <w:pPr>
+        <w:ind w:left="5040" w:hanging="360"/>
+      </w:pPr>
+      <w:rPr>
+        <w:rFonts w:ascii="Symbol" w:hAnsi="Symbol" w:hint="default"/>
+      </w:rPr>
+    </w:lvl>
+    <w:lvl w:ilvl="7" w:tplc="40090003" w:tentative="1">
+      <w:start w:val="1"/>
+      <w:numFmt w:val="bullet"/>
+      <w:lvlText w:val="o"/>
+      <w:lvlJc w:val="left"/>
+      <w:pPr>
+        <w:ind w:left="5760" w:hanging="360"/>
+      </w:pPr>
+      <w:rPr>
+        <w:rFonts w:ascii="Courier New" w:hAnsi="Courier New" w:cs="Courier New" w:hint="default"/>
+      </w:rPr>
+    </w:lvl>
+    <w:lvl w:ilvl="8" w:tplc="40090005" w:tentative="1">
+      <w:start w:val="1"/>
+      <w:numFmt w:val="bullet"/>
+      <w:lvlText w:val=""/>
+      <w:lvlJc w:val="left"/>
+      <w:pPr>
+        <w:ind w:left="6480" w:hanging="360"/>
+      </w:pPr>
+      <w:rPr>
+        <w:rFonts w:ascii="Wingdings" w:hAnsi="Wingdings" w:hint="default"/>
+      </w:rPr>
+    </w:lvl>
+  </w:abstractNum>
+  <w:num w:numId="1">
+    <w:abstractNumId w:val="4"/>
+  </w:num>
+  <w:num w:numId="2">
+    <w:abstractNumId w:val="0"/>
+  </w:num>
+  <w:num w:numId="3">
+    <w:abstractNumId w:val="1"/>
+  </w:num>
+  <w:num w:numId="4">
+    <w:abstractNumId w:val="2"/>
+  </w:num>
+  <w:num w:numId="5">
+    <w:abstractNumId w:val="3"/>
+  </w:num>
+</w:numbering>
 </file>
 
 <file path=word/styles.xml><?xml version="1.0" encoding="utf-8"?>
@@ -1706,6 +3116,28 @@
       </w:tblCellMar>
     </w:tblPr>
   </w:style>
+  <w:style w:type="paragraph" w:styleId="ListParagraph">
+    <w:name w:val="List Paragraph"/>
+    <w:basedOn w:val="Normal"/>
+    <w:uiPriority w:val="34"/>
+    <w:qFormat/>
+    <w:rsid w:val="00BF678C"/>
+    <w:pPr>
+      <w:ind w:left="720"/>
+      <w:contextualSpacing/>
+    </w:pPr>
+  </w:style>
+  <w:style w:type="character" w:styleId="Hyperlink">
+    <w:name w:val="Hyperlink"/>
+    <w:basedOn w:val="DefaultParagraphFont"/>
+    <w:uiPriority w:val="99"/>
+    <w:unhideWhenUsed/>
+    <w:rsid w:val="000C7559"/>
+    <w:rPr>
+      <w:color w:val="0563C1" w:themeColor="hyperlink"/>
+      <w:u w:val="single"/>
+    </w:rPr>
+  </w:style>
 </w:styles>
 </file>
 

</xml_diff>